<commit_message>
prepare to compile Jamod for RXTX package
</commit_message>
<xml_diff>
--- a/TOTUS MODBUS Integration Application Note.docx
+++ b/TOTUS MODBUS Integration Application Note.docx
@@ -7943,6 +7943,46 @@
           <w:t>http://www.oracle.com/technetwork/java/javasebusiness/downloads/java-archive-downloads-misc-419423.html#java_comm_api-30u1</w:t>
         </w:r>
       </w:hyperlink>
+      <w:r>
+        <w:t xml:space="preserve"> if building for Solaris/Linux or </w:t>
+      </w:r>
+      <w:hyperlink r:id="rId20" w:history="1">
+        <w:r>
+          <w:rPr>
+            <w:rStyle w:val="Hyperlink"/>
+          </w:rPr>
+          <w:t>http://smslib.org/download/</w:t>
+        </w:r>
+      </w:hyperlink>
+      <w:r>
+        <w:t xml:space="preserve"> </w:t>
+      </w:r>
+      <w:r>
+        <w:t>(</w:t>
+      </w:r>
+      <w:r>
+        <w:t>javacomm20-win32.zip</w:t>
+      </w:r>
+      <w:r>
+        <w:t>/commapi/</w:t>
+      </w:r>
+      <w:r>
+        <w:t>comm.jar, win32com.dll, javax.comm.properties</w:t>
+      </w:r>
+      <w:bookmarkStart w:id="29" w:name="_GoBack"/>
+      <w:bookmarkEnd w:id="29"/>
+      <w:r>
+        <w:t xml:space="preserve">) </w:t>
+      </w:r>
+      <w:r>
+        <w:t>for Java Communications API 2.0 in case you use it in Windows. An alternative is RXTX but the website is down at the time of writing this document</w:t>
+      </w:r>
+      <w:r>
+        <w:t xml:space="preserve"> to rebuild Jamod to use it</w:t>
+      </w:r>
+      <w:r>
+        <w:t>.</w:t>
+      </w:r>
     </w:p>
     <w:p>
       <w:r>
@@ -8057,7 +8097,7 @@
                     </pic:cNvPicPr>
                   </pic:nvPicPr>
                   <pic:blipFill>
-                    <a:blip r:embed="rId20">
+                    <a:blip r:embed="rId21">
                       <a:extLst>
                         <a:ext uri="{28A0092B-C50C-407E-A947-70E740481C1C}">
                           <a14:useLocalDpi xmlns:a14="http://schemas.microsoft.com/office/drawing/2010/main" val="0"/>
@@ -8378,11 +8418,11 @@
       <w:pPr>
         <w:pStyle w:val="Heading2"/>
       </w:pPr>
-      <w:bookmarkStart w:id="29" w:name="_Toc398904056"/>
+      <w:bookmarkStart w:id="30" w:name="_Toc398904056"/>
       <w:r>
         <w:t>3.2 Connecting via TCP</w:t>
       </w:r>
-      <w:bookmarkEnd w:id="29"/>
+      <w:bookmarkEnd w:id="30"/>
     </w:p>
     <w:p>
       <w:pPr>
@@ -8601,12 +8641,12 @@
       <w:pPr>
         <w:pStyle w:val="Heading2"/>
       </w:pPr>
-      <w:bookmarkStart w:id="30" w:name="_Toc398904057"/>
+      <w:bookmarkStart w:id="31" w:name="_Toc398904057"/>
       <w:r>
         <w:lastRenderedPageBreak/>
         <w:t>3.3 Connecting via Serial</w:t>
       </w:r>
-      <w:bookmarkEnd w:id="30"/>
+      <w:bookmarkEnd w:id="31"/>
     </w:p>
     <w:p>
       <w:pPr>
@@ -8722,8 +8762,6 @@
         </w:rPr>
         <w:t>1</w:t>
       </w:r>
-      <w:bookmarkStart w:id="31" w:name="_GoBack"/>
-      <w:bookmarkEnd w:id="31"/>
       <w:r>
         <w:rPr>
           <w:rFonts w:ascii="Arial" w:hAnsi="Arial" w:cs="Arial"/>
@@ -12470,7 +12508,7 @@
       <w:r>
         <w:t>The code examples provided have been built using Python 2.7 and latest version of PyModBus library (</w:t>
       </w:r>
-      <w:hyperlink r:id="rId21" w:history="1">
+      <w:hyperlink r:id="rId22" w:history="1">
         <w:r>
           <w:rPr>
             <w:rStyle w:val="Hyperlink"/>
@@ -12537,7 +12575,7 @@
                     </pic:cNvPicPr>
                   </pic:nvPicPr>
                   <pic:blipFill>
-                    <a:blip r:embed="rId22">
+                    <a:blip r:embed="rId23">
                       <a:extLst>
                         <a:ext uri="{28A0092B-C50C-407E-A947-70E740481C1C}">
                           <a14:useLocalDpi xmlns:a14="http://schemas.microsoft.com/office/drawing/2010/main" val="0"/>
@@ -12570,8 +12608,8 @@
       </w:r>
     </w:p>
     <w:sectPr>
-      <w:headerReference w:type="default" r:id="rId23"/>
-      <w:footerReference w:type="default" r:id="rId24"/>
+      <w:headerReference w:type="default" r:id="rId24"/>
+      <w:footerReference w:type="default" r:id="rId25"/>
       <w:pgSz w:w="11906" w:h="16838"/>
       <w:pgMar w:top="1440" w:right="1080" w:bottom="1440" w:left="1080" w:header="708" w:footer="708" w:gutter="0"/>
       <w:cols w:space="708"/>
@@ -12640,7 +12678,7 @@
           <w:rPr>
             <w:noProof/>
           </w:rPr>
-          <w:t>11</w:t>
+          <w:t>9</w:t>
         </w:r>
         <w:r>
           <w:rPr>
@@ -13354,7 +13392,6 @@
   <w:style w:type="character" w:default="1" w:styleId="DefaultParagraphFont">
     <w:name w:val="Default Paragraph Font"/>
     <w:uiPriority w:val="1"/>
-    <w:semiHidden/>
     <w:unhideWhenUsed/>
   </w:style>
   <w:style w:type="table" w:default="1" w:styleId="TableNormal">
@@ -13906,7 +13943,7 @@
 </file>
 
 <file path=customXml/itemProps1.xml><?xml version="1.0" encoding="utf-8"?>
-<ds:datastoreItem xmlns:ds="http://schemas.openxmlformats.org/officeDocument/2006/customXml" ds:itemID="{1E44BE85-CFD1-40E7-9670-3A9205265B95}">
+<ds:datastoreItem xmlns:ds="http://schemas.openxmlformats.org/officeDocument/2006/customXml" ds:itemID="{717A86CB-A59B-4527-AD0B-60C3440BD400}">
   <ds:schemaRefs>
     <ds:schemaRef ds:uri="http://schemas.openxmlformats.org/officeDocument/2006/bibliography"/>
   </ds:schemaRefs>

</xml_diff>

<commit_message>
added back from original sources in case it is built against java communications api.
</commit_message>
<xml_diff>
--- a/TOTUS MODBUS Integration Application Note.docx
+++ b/TOTUS MODBUS Integration Application Note.docx
@@ -7887,24 +7887,15 @@
         <w:t xml:space="preserve">using </w:t>
       </w:r>
       <w:r>
-        <w:t>latest version of JaMod binaries (</w:t>
-      </w:r>
-      <w:hyperlink r:id="rId17" w:tooltip="Click to download jamod-1.2-SNAPSHOT.jar" w:history="1">
-        <w:r>
-          <w:rPr>
-            <w:rStyle w:val="Hyperlink"/>
-            <w:rFonts w:ascii="Arial" w:hAnsi="Arial" w:cs="Arial"/>
-            <w:color w:val="0099CC"/>
-            <w:sz w:val="19"/>
-            <w:szCs w:val="19"/>
-          </w:rPr>
-          <w:t>jamod-1.2-SNAPSHOT.jar</w:t>
-        </w:r>
-      </w:hyperlink>
-      <w:r>
-        <w:t xml:space="preserve">) from </w:t>
-      </w:r>
-      <w:hyperlink r:id="rId18" w:history="1">
+        <w:t xml:space="preserve">latest version of JaMod </w:t>
+      </w:r>
+      <w:r>
+        <w:t xml:space="preserve">sources </w:t>
+      </w:r>
+      <w:r>
+        <w:t xml:space="preserve">from </w:t>
+      </w:r>
+      <w:hyperlink r:id="rId17" w:history="1">
         <w:r>
           <w:rPr>
             <w:rStyle w:val="Hyperlink"/>
@@ -7918,24 +7909,12 @@
     </w:p>
     <w:p>
       <w:r>
-        <w:t xml:space="preserve">You also need Java Communications API 3.0 </w:t>
-      </w:r>
-      <w:r>
-        <w:t>(</w:t>
-      </w:r>
-      <w:r>
-        <w:t>comm3.0_solaris_i586.zip</w:t>
-      </w:r>
-      <w:r>
-        <w:t xml:space="preserve">/commapi/jar/comm.jar) </w:t>
-      </w:r>
-      <w:r>
-        <w:t>from</w:t>
+        <w:t>You also need Java Communications API 3.0 from</w:t>
       </w:r>
       <w:r>
         <w:t xml:space="preserve"> </w:t>
       </w:r>
-      <w:hyperlink r:id="rId19" w:history="1">
+      <w:hyperlink r:id="rId18" w:anchor="java_comm_api-30u1" w:history="1">
         <w:r>
           <w:rPr>
             <w:rStyle w:val="Hyperlink"/>
@@ -7946,64 +7925,285 @@
       <w:r>
         <w:t xml:space="preserve"> if building for Solaris/Linux or </w:t>
       </w:r>
+      <w:r>
+        <w:t xml:space="preserve">for Windows you can use </w:t>
+      </w:r>
+      <w:hyperlink r:id="rId19" w:history="1">
+        <w:r>
+          <w:rPr>
+            <w:rStyle w:val="Hyperlink"/>
+          </w:rPr>
+          <w:t>http://smslib.org/dow</w:t>
+        </w:r>
+        <w:r>
+          <w:rPr>
+            <w:rStyle w:val="Hyperlink"/>
+          </w:rPr>
+          <w:t>n</w:t>
+        </w:r>
+        <w:r>
+          <w:rPr>
+            <w:rStyle w:val="Hyperlink"/>
+          </w:rPr>
+          <w:t>load/</w:t>
+        </w:r>
+      </w:hyperlink>
+      <w:r>
+        <w:t xml:space="preserve"> </w:t>
+      </w:r>
+      <w:r>
+        <w:t>that provides links to different platforms</w:t>
+      </w:r>
+      <w:r>
+        <w:t xml:space="preserve"> for serial communication libraries</w:t>
+      </w:r>
+      <w:r>
+        <w:t xml:space="preserve">. </w:t>
+      </w:r>
+    </w:p>
+    <w:p>
+      <w:r>
+        <w:t xml:space="preserve">The project Totus_jamod </w:t>
+      </w:r>
+      <w:r>
+        <w:t xml:space="preserve">described below </w:t>
+      </w:r>
+      <w:r>
+        <w:t xml:space="preserve">includes the Jamod 1.2rc1 built against RXTX library from Mfizz Inc. since Java Communications API doesn’t support x64 bit Windows platforms. </w:t>
+      </w:r>
+    </w:p>
+    <w:p>
+      <w:r>
+        <w:t xml:space="preserve">Download from </w:t>
+      </w:r>
       <w:hyperlink r:id="rId20" w:history="1">
         <w:r>
           <w:rPr>
             <w:rStyle w:val="Hyperlink"/>
           </w:rPr>
-          <w:t>http://smslib.org/download/</w:t>
+          <w:t>http://mfizz.com/oss/rxtx-for-java</w:t>
         </w:r>
       </w:hyperlink>
       <w:r>
+        <w:t xml:space="preserve"> the RXTX for your platform (i.e. </w:t>
+      </w:r>
+      <w:hyperlink r:id="rId21" w:history="1">
+        <w:r>
+          <w:rPr>
+            <w:rStyle w:val="Hyperlink"/>
+          </w:rPr>
+          <w:t>https://bitbucket.org/jlauer/mfz-cdn/downloads/mfz-rxtx-2.2-20081207-win-x64.zip</w:t>
+        </w:r>
+      </w:hyperlink>
+      <w:r>
+        <w:t xml:space="preserve">) which contains RXTXcomm.jar that needs copied into </w:t>
+      </w:r>
+      <w:r>
+        <w:t>jamod-1.2rc1-src\lib</w:t>
+      </w:r>
+      <w:r>
+        <w:t xml:space="preserve"> folder (it already contains RXTXcomm.jar and comm.jar but didn’t work for Windows x64).</w:t>
+      </w:r>
+    </w:p>
+    <w:p>
+      <w:r>
+        <w:t xml:space="preserve">To </w:t>
+      </w:r>
+      <w:r>
+        <w:t xml:space="preserve">add </w:t>
+      </w:r>
+      <w:r>
+        <w:t xml:space="preserve">Jamod </w:t>
+      </w:r>
+      <w:r>
+        <w:t xml:space="preserve">to </w:t>
+      </w:r>
+      <w:r>
+        <w:t>NetBeans</w:t>
+      </w:r>
+      <w:r>
+        <w:t xml:space="preserve"> extract the sources to an empty folder and </w:t>
+      </w:r>
+      <w:r>
+        <w:t xml:space="preserve">select </w:t>
+      </w:r>
+      <w:r>
+        <w:t>File -&gt; New Project</w:t>
+      </w:r>
+      <w:r>
+        <w:t xml:space="preserve"> menu</w:t>
+      </w:r>
+      <w:r>
+        <w:t>, t</w:t>
+      </w:r>
+      <w:r>
+        <w:t>hen in </w:t>
+      </w:r>
+      <w:r>
+        <w:rPr>
+          <w:b/>
+        </w:rPr>
+        <w:t>Categories</w:t>
+      </w:r>
+      <w:r>
+        <w:t> pick </w:t>
+      </w:r>
+      <w:r>
+        <w:rPr>
+          <w:b/>
+        </w:rPr>
+        <w:t>Java</w:t>
+      </w:r>
+      <w:r>
+        <w:t> and then in </w:t>
+      </w:r>
+      <w:r>
+        <w:rPr>
+          <w:b/>
+        </w:rPr>
+        <w:t>Projects</w:t>
+      </w:r>
+      <w:r>
+        <w:t> select </w:t>
+      </w:r>
+      <w:r>
+        <w:rPr>
+          <w:b/>
+        </w:rPr>
+        <w:t>Java Free-Form Project</w:t>
+      </w:r>
+      <w:r>
+        <w:t> and hit </w:t>
+      </w:r>
+      <w:r>
+        <w:rPr>
+          <w:b/>
+        </w:rPr>
+        <w:t>Next</w:t>
+      </w:r>
+      <w:r>
+        <w:t xml:space="preserve"> button</w:t>
+      </w:r>
+      <w:r>
+        <w:t xml:space="preserve">. After that you will configure the project by selecting the location of the project </w:t>
+      </w:r>
+      <w:r>
+        <w:t>(</w:t>
+      </w:r>
+      <w:r>
+        <w:t>jamod-1.2rc1-src\</w:t>
+      </w:r>
+      <w:r>
+        <w:t>build.xml</w:t>
+      </w:r>
+      <w:r>
+        <w:t>)</w:t>
+      </w:r>
+      <w:r>
+        <w:t xml:space="preserve"> and then associate targets in the build.xml with actions in the IDE.</w:t>
+      </w:r>
+      <w:r>
+        <w:t xml:space="preserve"> Edit build.properties </w:t>
+      </w:r>
+      <w:r>
+        <w:t xml:space="preserve">file </w:t>
+      </w:r>
+      <w:r>
+        <w:t xml:space="preserve">to enable </w:t>
+      </w:r>
+      <w:r>
+        <w:t>build.serial.gnu=true</w:t>
+      </w:r>
+      <w:r>
+        <w:t xml:space="preserve"> for building against RXTX (by default is built for </w:t>
+      </w:r>
+      <w:r>
+        <w:t xml:space="preserve">comm.jar which is </w:t>
+      </w:r>
+      <w:r>
+        <w:t xml:space="preserve">Java Communications API). </w:t>
+      </w:r>
+    </w:p>
+    <w:p>
+      <w:r>
+        <w:t xml:space="preserve">Click on build.xml and then right click on </w:t>
+      </w:r>
+      <w:r>
+        <w:rPr>
+          <w:b/>
+        </w:rPr>
+        <w:t>“</w:t>
+      </w:r>
+      <w:r>
+        <w:rPr>
+          <w:b/>
+        </w:rPr>
+        <w:t>compile</w:t>
+      </w:r>
+      <w:r>
+        <w:rPr>
+          <w:b/>
+        </w:rPr>
+        <w:t>”</w:t>
+      </w:r>
+      <w:r>
+        <w:t xml:space="preserve"> target</w:t>
+      </w:r>
+      <w:r>
+        <w:t xml:space="preserve">, click on Run Target to compile classes, then click on </w:t>
+      </w:r>
+      <w:r>
+        <w:rPr>
+          <w:b/>
+        </w:rPr>
+        <w:t>“jar”</w:t>
+      </w:r>
+      <w:r>
+        <w:t xml:space="preserve"> and Run Target, which builds jamod.jar.</w:t>
+      </w:r>
+    </w:p>
+    <w:p>
+      <w:r>
+        <w:lastRenderedPageBreak/>
+        <w:t xml:space="preserve">Create a new project (i.e. totus_jamod) then add </w:t>
+      </w:r>
+      <w:r>
+        <w:t>jamod-1.2rc1-src\</w:t>
+      </w:r>
+      <w:r>
+        <w:t>build\</w:t>
+      </w:r>
+      <w:r>
+        <w:rPr>
+          <w:rFonts w:ascii="Arial" w:hAnsi="Arial" w:cs="Arial"/>
+          <w:sz w:val="19"/>
+          <w:szCs w:val="19"/>
+        </w:rPr>
+        <w:t>jamod.jar</w:t>
+      </w:r>
+      <w:r>
+        <w:rPr>
+          <w:rFonts w:ascii="Arial" w:hAnsi="Arial" w:cs="Arial"/>
+          <w:sz w:val="19"/>
+          <w:szCs w:val="19"/>
+        </w:rPr>
         <w:t xml:space="preserve"> </w:t>
       </w:r>
       <w:r>
-        <w:t>(</w:t>
-      </w:r>
-      <w:r>
-        <w:t>javacomm20-win32.zip</w:t>
-      </w:r>
-      <w:r>
-        <w:t>/commapi/</w:t>
-      </w:r>
-      <w:r>
-        <w:t>comm.jar, win32com.dll, javax.comm.properties</w:t>
-      </w:r>
-      <w:bookmarkStart w:id="29" w:name="_GoBack"/>
-      <w:bookmarkEnd w:id="29"/>
-      <w:r>
-        <w:t xml:space="preserve">) </w:t>
-      </w:r>
-      <w:r>
-        <w:t>for Java Communications API 2.0 in case you use it in Windows. An alternative is RXTX but the website is down at the time of writing this document</w:t>
-      </w:r>
-      <w:r>
-        <w:t xml:space="preserve"> to rebuild Jamod to use it</w:t>
-      </w:r>
-      <w:r>
-        <w:t>.</w:t>
-      </w:r>
-    </w:p>
-    <w:p>
-      <w:r>
-        <w:t xml:space="preserve">Create a new project (i.e. totus_jamod) </w:t>
-      </w:r>
-      <w:r>
-        <w:t xml:space="preserve">then </w:t>
-      </w:r>
-      <w:r>
-        <w:t>s</w:t>
-      </w:r>
-      <w:r>
-        <w:t xml:space="preserve">ave the file in your project folder and then add </w:t>
-      </w:r>
-      <w:r>
-        <w:rPr>
-          <w:rFonts w:ascii="Arial" w:hAnsi="Arial" w:cs="Arial"/>
-          <w:sz w:val="19"/>
-          <w:szCs w:val="19"/>
-        </w:rPr>
-        <w:t>jamod-1.2-SNAPSHOT.jar</w:t>
+        <w:rPr>
+          <w:rFonts w:ascii="Arial" w:hAnsi="Arial" w:cs="Arial"/>
+          <w:sz w:val="19"/>
+          <w:szCs w:val="19"/>
+        </w:rPr>
+        <w:t xml:space="preserve">(built in previous step) </w:t>
+      </w:r>
+      <w:r>
+        <w:rPr>
+          <w:rFonts w:ascii="Arial" w:hAnsi="Arial" w:cs="Arial"/>
+          <w:sz w:val="19"/>
+          <w:szCs w:val="19"/>
+        </w:rPr>
+        <w:t>and</w:t>
       </w:r>
       <w:r>
         <w:rPr>
@@ -8019,7 +8219,23 @@
           <w:sz w:val="19"/>
           <w:szCs w:val="19"/>
         </w:rPr>
-        <w:t>and</w:t>
+        <w:t>RXTX</w:t>
+      </w:r>
+      <w:r>
+        <w:rPr>
+          <w:rFonts w:ascii="Arial" w:hAnsi="Arial" w:cs="Arial"/>
+          <w:sz w:val="19"/>
+          <w:szCs w:val="19"/>
+        </w:rPr>
+        <w:t>comm</w:t>
+      </w:r>
+      <w:r>
+        <w:rPr>
+          <w:rFonts w:ascii="Arial" w:hAnsi="Arial" w:cs="Arial"/>
+          <w:sz w:val="19"/>
+          <w:szCs w:val="19"/>
+        </w:rPr>
+        <w:t>.jar</w:t>
       </w:r>
       <w:r>
         <w:rPr>
@@ -8035,26 +8251,10 @@
           <w:sz w:val="19"/>
           <w:szCs w:val="19"/>
         </w:rPr>
-        <w:t>comm</w:t>
-      </w:r>
-      <w:r>
-        <w:rPr>
-          <w:rFonts w:ascii="Arial" w:hAnsi="Arial" w:cs="Arial"/>
-          <w:sz w:val="19"/>
-          <w:szCs w:val="19"/>
-        </w:rPr>
-        <w:t>.jar</w:t>
-      </w:r>
-      <w:r>
-        <w:rPr>
-          <w:rFonts w:ascii="Arial" w:hAnsi="Arial" w:cs="Arial"/>
-          <w:sz w:val="19"/>
-          <w:szCs w:val="19"/>
-        </w:rPr>
-        <w:t xml:space="preserve"> </w:t>
-      </w:r>
-      <w:r>
-        <w:t>to your project library</w:t>
+        <w:t xml:space="preserve">(or comm.jar if building for Java Communications API) </w:t>
+      </w:r>
+      <w:r>
+        <w:t>to project library</w:t>
       </w:r>
       <w:r>
         <w:t xml:space="preserve"> by accessing Project Properties-&gt;Library category and </w:t>
@@ -8078,12 +8278,11 @@
           <w:noProof/>
           <w:lang w:eastAsia="en-GB"/>
         </w:rPr>
-        <w:lastRenderedPageBreak/>
         <w:drawing>
-          <wp:inline distT="0" distB="0" distL="0" distR="0">
-            <wp:extent cx="6186170" cy="4277995"/>
-            <wp:effectExtent l="0" t="0" r="5080" b="8255"/>
-            <wp:docPr id="4" name="Picture 4"/>
+          <wp:inline distT="0" distB="0" distL="0" distR="0" wp14:anchorId="2B54CC03" wp14:editId="77C13358">
+            <wp:extent cx="6188710" cy="4270375"/>
+            <wp:effectExtent l="0" t="0" r="2540" b="0"/>
+            <wp:docPr id="7" name="Picture 7"/>
             <wp:cNvGraphicFramePr>
               <a:graphicFrameLocks xmlns:a="http://schemas.openxmlformats.org/drawingml/2006/main" noChangeAspect="1"/>
             </wp:cNvGraphicFramePr>
@@ -8091,36 +8290,23 @@
               <a:graphicData uri="http://schemas.openxmlformats.org/drawingml/2006/picture">
                 <pic:pic xmlns:pic="http://schemas.openxmlformats.org/drawingml/2006/picture">
                   <pic:nvPicPr>
-                    <pic:cNvPr id="0" name="Picture 1"/>
-                    <pic:cNvPicPr>
-                      <a:picLocks noChangeAspect="1" noChangeArrowheads="1"/>
-                    </pic:cNvPicPr>
+                    <pic:cNvPr id="1" name=""/>
+                    <pic:cNvPicPr/>
                   </pic:nvPicPr>
                   <pic:blipFill>
-                    <a:blip r:embed="rId21">
-                      <a:extLst>
-                        <a:ext uri="{28A0092B-C50C-407E-A947-70E740481C1C}">
-                          <a14:useLocalDpi xmlns:a14="http://schemas.microsoft.com/office/drawing/2010/main" val="0"/>
-                        </a:ext>
-                      </a:extLst>
-                    </a:blip>
-                    <a:srcRect/>
+                    <a:blip r:embed="rId22"/>
                     <a:stretch>
                       <a:fillRect/>
                     </a:stretch>
                   </pic:blipFill>
-                  <pic:spPr bwMode="auto">
+                  <pic:spPr>
                     <a:xfrm>
                       <a:off x="0" y="0"/>
-                      <a:ext cx="6186170" cy="4277995"/>
+                      <a:ext cx="6188710" cy="4270375"/>
                     </a:xfrm>
                     <a:prstGeom prst="rect">
                       <a:avLst/>
                     </a:prstGeom>
-                    <a:noFill/>
-                    <a:ln>
-                      <a:noFill/>
-                    </a:ln>
                   </pic:spPr>
                 </pic:pic>
               </a:graphicData>
@@ -8406,7 +8592,62 @@
           <w:szCs w:val="19"/>
           <w:highlight w:val="lightGray"/>
         </w:rPr>
-        <w:t>import javax.comm.*;</w:t>
+        <w:t xml:space="preserve">import gnu.io.*; //for RXTX library </w:t>
+      </w:r>
+    </w:p>
+    <w:p>
+      <w:pPr>
+        <w:autoSpaceDE w:val="0"/>
+        <w:autoSpaceDN w:val="0"/>
+        <w:adjustRightInd w:val="0"/>
+        <w:spacing w:after="0" w:line="240" w:lineRule="auto"/>
+        <w:rPr>
+          <w:rFonts w:ascii="Arial" w:hAnsi="Arial" w:cs="Arial"/>
+          <w:color w:val="000000"/>
+          <w:sz w:val="19"/>
+          <w:szCs w:val="19"/>
+          <w:highlight w:val="lightGray"/>
+        </w:rPr>
+      </w:pPr>
+      <w:r>
+        <w:rPr>
+          <w:rFonts w:ascii="Arial" w:hAnsi="Arial" w:cs="Arial"/>
+          <w:color w:val="000000"/>
+          <w:sz w:val="19"/>
+          <w:szCs w:val="19"/>
+          <w:highlight w:val="lightGray"/>
+        </w:rPr>
+        <w:t>//</w:t>
+      </w:r>
+      <w:r>
+        <w:rPr>
+          <w:rFonts w:ascii="Arial" w:hAnsi="Arial" w:cs="Arial"/>
+          <w:color w:val="000000"/>
+          <w:sz w:val="19"/>
+          <w:szCs w:val="19"/>
+          <w:highlight w:val="lightGray"/>
+        </w:rPr>
+        <w:t>import javax.comm.*</w:t>
+      </w:r>
+      <w:r>
+        <w:rPr>
+          <w:rFonts w:ascii="Arial" w:hAnsi="Arial" w:cs="Arial"/>
+          <w:color w:val="000000"/>
+          <w:sz w:val="19"/>
+          <w:szCs w:val="19"/>
+          <w:highlight w:val="lightGray"/>
+        </w:rPr>
+        <w:t>;  //for Java Communications API</w:t>
+      </w:r>
+      <w:r>
+        <w:rPr>
+          <w:rFonts w:ascii="Arial" w:hAnsi="Arial" w:cs="Arial"/>
+          <w:color w:val="000000"/>
+          <w:sz w:val="19"/>
+          <w:szCs w:val="19"/>
+          <w:highlight w:val="lightGray"/>
+        </w:rPr>
+        <w:t>;</w:t>
       </w:r>
     </w:p>
     <w:p>
@@ -8418,52 +8659,289 @@
       <w:pPr>
         <w:pStyle w:val="Heading2"/>
       </w:pPr>
-      <w:bookmarkStart w:id="30" w:name="_Toc398904056"/>
+      <w:bookmarkStart w:id="29" w:name="_Toc398904056"/>
       <w:r>
         <w:t>3.2 Connecting via TCP</w:t>
       </w:r>
+      <w:bookmarkEnd w:id="29"/>
+    </w:p>
+    <w:p>
+      <w:pPr>
+        <w:rPr>
+          <w:rFonts w:ascii="Arial" w:hAnsi="Arial" w:cs="Arial"/>
+          <w:color w:val="000000"/>
+          <w:sz w:val="19"/>
+          <w:szCs w:val="19"/>
+          <w:highlight w:val="lightGray"/>
+        </w:rPr>
+      </w:pPr>
+      <w:r>
+        <w:t>The following example shows how to initiate a connection to Totus unit via TCP port specified in the settings form (502)</w:t>
+      </w:r>
+      <w:r>
+        <w:t xml:space="preserve">. </w:t>
+      </w:r>
+    </w:p>
+    <w:p>
+      <w:pPr>
+        <w:autoSpaceDE w:val="0"/>
+        <w:autoSpaceDN w:val="0"/>
+        <w:adjustRightInd w:val="0"/>
+        <w:spacing w:after="0" w:line="240" w:lineRule="auto"/>
+        <w:rPr>
+          <w:rFonts w:ascii="Arial" w:hAnsi="Arial" w:cs="Arial"/>
+          <w:color w:val="000000"/>
+          <w:sz w:val="19"/>
+          <w:szCs w:val="19"/>
+          <w:highlight w:val="lightGray"/>
+        </w:rPr>
+      </w:pPr>
+      <w:r>
+        <w:rPr>
+          <w:rFonts w:ascii="Arial" w:hAnsi="Arial" w:cs="Arial"/>
+          <w:color w:val="000000"/>
+          <w:sz w:val="19"/>
+          <w:szCs w:val="19"/>
+          <w:highlight w:val="lightGray"/>
+        </w:rPr>
+        <w:t xml:space="preserve">TCPMasterConnection con = </w:t>
+      </w:r>
+      <w:r>
+        <w:rPr>
+          <w:rFonts w:ascii="Arial" w:hAnsi="Arial" w:cs="Arial"/>
+          <w:color w:val="0000FF"/>
+          <w:sz w:val="19"/>
+          <w:szCs w:val="19"/>
+          <w:highlight w:val="lightGray"/>
+        </w:rPr>
+        <w:t>new</w:t>
+      </w:r>
+      <w:r>
+        <w:rPr>
+          <w:rFonts w:ascii="Arial" w:hAnsi="Arial" w:cs="Arial"/>
+          <w:color w:val="000000"/>
+          <w:sz w:val="19"/>
+          <w:szCs w:val="19"/>
+          <w:highlight w:val="lightGray"/>
+        </w:rPr>
+        <w:t xml:space="preserve"> TCPMasterConnection(InetAddress.getByName(</w:t>
+      </w:r>
+      <w:r>
+        <w:rPr>
+          <w:rFonts w:ascii="Arial" w:hAnsi="Arial" w:cs="Arial"/>
+          <w:color w:val="A31515"/>
+          <w:sz w:val="19"/>
+          <w:szCs w:val="19"/>
+          <w:highlight w:val="lightGray"/>
+        </w:rPr>
+        <w:t>"192.168.42.37"</w:t>
+      </w:r>
+      <w:r>
+        <w:rPr>
+          <w:rFonts w:ascii="Arial" w:hAnsi="Arial" w:cs="Arial"/>
+          <w:color w:val="000000"/>
+          <w:sz w:val="19"/>
+          <w:szCs w:val="19"/>
+          <w:highlight w:val="lightGray"/>
+        </w:rPr>
+        <w:t>));</w:t>
+      </w:r>
+    </w:p>
+    <w:p>
+      <w:pPr>
+        <w:autoSpaceDE w:val="0"/>
+        <w:autoSpaceDN w:val="0"/>
+        <w:adjustRightInd w:val="0"/>
+        <w:spacing w:after="0" w:line="240" w:lineRule="auto"/>
+        <w:rPr>
+          <w:rFonts w:ascii="Arial" w:hAnsi="Arial" w:cs="Arial"/>
+          <w:color w:val="000000"/>
+          <w:sz w:val="19"/>
+          <w:szCs w:val="19"/>
+          <w:highlight w:val="lightGray"/>
+        </w:rPr>
+      </w:pPr>
+      <w:r>
+        <w:rPr>
+          <w:rFonts w:ascii="Arial" w:hAnsi="Arial" w:cs="Arial"/>
+          <w:color w:val="000000"/>
+          <w:sz w:val="19"/>
+          <w:szCs w:val="19"/>
+          <w:highlight w:val="lightGray"/>
+        </w:rPr>
+        <w:t xml:space="preserve">con.setPort(502);   </w:t>
+      </w:r>
+      <w:r>
+        <w:rPr>
+          <w:rFonts w:ascii="Arial" w:hAnsi="Arial" w:cs="Arial"/>
+          <w:color w:val="008000"/>
+          <w:sz w:val="19"/>
+          <w:szCs w:val="19"/>
+          <w:highlight w:val="lightGray"/>
+        </w:rPr>
+        <w:t>//port as configured on the unit</w:t>
+      </w:r>
+    </w:p>
+    <w:p>
+      <w:pPr>
+        <w:autoSpaceDE w:val="0"/>
+        <w:autoSpaceDN w:val="0"/>
+        <w:adjustRightInd w:val="0"/>
+        <w:spacing w:after="0" w:line="240" w:lineRule="auto"/>
+        <w:rPr>
+          <w:rFonts w:ascii="Arial" w:hAnsi="Arial" w:cs="Arial"/>
+          <w:color w:val="000000"/>
+          <w:sz w:val="19"/>
+          <w:szCs w:val="19"/>
+          <w:highlight w:val="lightGray"/>
+        </w:rPr>
+      </w:pPr>
+      <w:r>
+        <w:rPr>
+          <w:rFonts w:ascii="Arial" w:hAnsi="Arial" w:cs="Arial"/>
+          <w:color w:val="000000"/>
+          <w:sz w:val="19"/>
+          <w:szCs w:val="19"/>
+          <w:highlight w:val="lightGray"/>
+        </w:rPr>
+        <w:lastRenderedPageBreak/>
+        <w:t xml:space="preserve">con.connect();  </w:t>
+      </w:r>
+      <w:r>
+        <w:rPr>
+          <w:rFonts w:ascii="Arial" w:hAnsi="Arial" w:cs="Arial"/>
+          <w:color w:val="008000"/>
+          <w:sz w:val="19"/>
+          <w:szCs w:val="19"/>
+          <w:highlight w:val="lightGray"/>
+        </w:rPr>
+        <w:t>//connect to unit</w:t>
+      </w:r>
+    </w:p>
+    <w:p>
+      <w:pPr>
+        <w:autoSpaceDE w:val="0"/>
+        <w:autoSpaceDN w:val="0"/>
+        <w:adjustRightInd w:val="0"/>
+        <w:spacing w:after="0" w:line="240" w:lineRule="auto"/>
+        <w:rPr>
+          <w:rFonts w:ascii="Arial" w:hAnsi="Arial" w:cs="Arial"/>
+          <w:color w:val="000000"/>
+          <w:sz w:val="19"/>
+          <w:szCs w:val="19"/>
+          <w:highlight w:val="lightGray"/>
+        </w:rPr>
+      </w:pPr>
+    </w:p>
+    <w:p>
+      <w:pPr>
+        <w:autoSpaceDE w:val="0"/>
+        <w:autoSpaceDN w:val="0"/>
+        <w:adjustRightInd w:val="0"/>
+        <w:spacing w:after="0" w:line="240" w:lineRule="auto"/>
+        <w:rPr>
+          <w:rFonts w:ascii="Arial" w:hAnsi="Arial" w:cs="Arial"/>
+          <w:color w:val="000000"/>
+          <w:sz w:val="19"/>
+          <w:szCs w:val="19"/>
+          <w:highlight w:val="lightGray"/>
+        </w:rPr>
+      </w:pPr>
+      <w:r>
+        <w:rPr>
+          <w:rFonts w:ascii="Arial" w:hAnsi="Arial" w:cs="Arial"/>
+          <w:color w:val="000000"/>
+          <w:sz w:val="19"/>
+          <w:szCs w:val="19"/>
+          <w:highlight w:val="lightGray"/>
+        </w:rPr>
+        <w:t xml:space="preserve">ModbusTCPTransaction trans = </w:t>
+      </w:r>
+      <w:r>
+        <w:rPr>
+          <w:rFonts w:ascii="Arial" w:hAnsi="Arial" w:cs="Arial"/>
+          <w:color w:val="0000FF"/>
+          <w:sz w:val="19"/>
+          <w:szCs w:val="19"/>
+          <w:highlight w:val="lightGray"/>
+        </w:rPr>
+        <w:t>new</w:t>
+      </w:r>
+      <w:r>
+        <w:rPr>
+          <w:rFonts w:ascii="Arial" w:hAnsi="Arial" w:cs="Arial"/>
+          <w:color w:val="000000"/>
+          <w:sz w:val="19"/>
+          <w:szCs w:val="19"/>
+          <w:highlight w:val="lightGray"/>
+        </w:rPr>
+        <w:t xml:space="preserve"> ModbusTCPTransaction(con);</w:t>
+      </w:r>
+    </w:p>
+    <w:p/>
+    <w:p>
+      <w:pPr>
+        <w:pStyle w:val="Heading2"/>
+      </w:pPr>
+      <w:bookmarkStart w:id="30" w:name="_Toc398904057"/>
+      <w:r>
+        <w:t>3.3 Connecting via Serial</w:t>
+      </w:r>
       <w:bookmarkEnd w:id="30"/>
     </w:p>
     <w:p>
-      <w:pPr>
-        <w:rPr>
-          <w:rFonts w:ascii="Arial" w:hAnsi="Arial" w:cs="Arial"/>
-          <w:color w:val="000000"/>
-          <w:sz w:val="19"/>
-          <w:szCs w:val="19"/>
-          <w:highlight w:val="lightGray"/>
-        </w:rPr>
-      </w:pPr>
-      <w:r>
-        <w:t>The following example shows how to initiate a connection to Totus unit via TCP port specified in the settings form (502)</w:t>
-      </w:r>
-      <w:r>
-        <w:t xml:space="preserve">. </w:t>
-      </w:r>
-    </w:p>
-    <w:p>
-      <w:pPr>
-        <w:autoSpaceDE w:val="0"/>
-        <w:autoSpaceDN w:val="0"/>
-        <w:adjustRightInd w:val="0"/>
-        <w:spacing w:after="0" w:line="240" w:lineRule="auto"/>
-        <w:rPr>
-          <w:rFonts w:ascii="Arial" w:hAnsi="Arial" w:cs="Arial"/>
-          <w:color w:val="000000"/>
-          <w:sz w:val="19"/>
-          <w:szCs w:val="19"/>
-          <w:highlight w:val="lightGray"/>
-        </w:rPr>
-      </w:pPr>
-      <w:r>
-        <w:rPr>
-          <w:rFonts w:ascii="Arial" w:hAnsi="Arial" w:cs="Arial"/>
-          <w:color w:val="000000"/>
-          <w:sz w:val="19"/>
-          <w:szCs w:val="19"/>
-          <w:highlight w:val="lightGray"/>
-        </w:rPr>
-        <w:t xml:space="preserve">TCPMasterConnection con = </w:t>
+      <w:r>
+        <w:t xml:space="preserve">For Windows platforms you need to have the proper 32bit/64bit rxtxSerial.dll file in Totus_jamod application folder or in your Windows\System32 folder. </w:t>
+      </w:r>
+    </w:p>
+    <w:p>
+      <w:pPr>
+        <w:autoSpaceDE w:val="0"/>
+        <w:autoSpaceDN w:val="0"/>
+        <w:adjustRightInd w:val="0"/>
+        <w:spacing w:after="0" w:line="240" w:lineRule="auto"/>
+        <w:rPr>
+          <w:rFonts w:ascii="Arial" w:hAnsi="Arial" w:cs="Arial"/>
+          <w:color w:val="000000"/>
+          <w:sz w:val="19"/>
+          <w:szCs w:val="19"/>
+          <w:highlight w:val="lightGray"/>
+        </w:rPr>
+      </w:pPr>
+      <w:r>
+        <w:rPr>
+          <w:rFonts w:ascii="Arial" w:hAnsi="Arial" w:cs="Arial"/>
+          <w:color w:val="008000"/>
+          <w:sz w:val="19"/>
+          <w:szCs w:val="19"/>
+          <w:highlight w:val="lightGray"/>
+        </w:rPr>
+        <w:t>//Setup serial parameters</w:t>
+      </w:r>
+    </w:p>
+    <w:p>
+      <w:pPr>
+        <w:autoSpaceDE w:val="0"/>
+        <w:autoSpaceDN w:val="0"/>
+        <w:adjustRightInd w:val="0"/>
+        <w:spacing w:after="0" w:line="240" w:lineRule="auto"/>
+        <w:rPr>
+          <w:rFonts w:ascii="Arial" w:hAnsi="Arial" w:cs="Arial"/>
+          <w:color w:val="000000"/>
+          <w:sz w:val="19"/>
+          <w:szCs w:val="19"/>
+          <w:highlight w:val="lightGray"/>
+        </w:rPr>
+      </w:pPr>
+      <w:r>
+        <w:rPr>
+          <w:rFonts w:ascii="Arial" w:hAnsi="Arial" w:cs="Arial"/>
+          <w:color w:val="000000"/>
+          <w:sz w:val="19"/>
+          <w:szCs w:val="19"/>
+          <w:highlight w:val="lightGray"/>
+        </w:rPr>
+        <w:t xml:space="preserve">SerialParameters params = </w:t>
       </w:r>
       <w:r>
         <w:rPr>
@@ -8483,7 +8961,32 @@
           <w:szCs w:val="19"/>
           <w:highlight w:val="lightGray"/>
         </w:rPr>
-        <w:t xml:space="preserve"> TCPMasterConnection(InetAddress.getByName(</w:t>
+        <w:t xml:space="preserve"> SerialParameters();</w:t>
+      </w:r>
+    </w:p>
+    <w:p>
+      <w:pPr>
+        <w:autoSpaceDE w:val="0"/>
+        <w:autoSpaceDN w:val="0"/>
+        <w:adjustRightInd w:val="0"/>
+        <w:spacing w:after="0" w:line="240" w:lineRule="auto"/>
+        <w:rPr>
+          <w:rFonts w:ascii="Arial" w:hAnsi="Arial" w:cs="Arial"/>
+          <w:color w:val="000000"/>
+          <w:sz w:val="19"/>
+          <w:szCs w:val="19"/>
+          <w:highlight w:val="lightGray"/>
+        </w:rPr>
+      </w:pPr>
+      <w:r>
+        <w:rPr>
+          <w:rFonts w:ascii="Arial" w:hAnsi="Arial" w:cs="Arial"/>
+          <w:color w:val="000000"/>
+          <w:sz w:val="19"/>
+          <w:szCs w:val="19"/>
+          <w:highlight w:val="lightGray"/>
+        </w:rPr>
+        <w:t>params.setPortName(</w:t>
       </w:r>
       <w:r>
         <w:rPr>
@@ -8493,42 +8996,37 @@
           <w:szCs w:val="19"/>
           <w:highlight w:val="lightGray"/>
         </w:rPr>
-        <w:t>"192.168.42.37"</w:t>
-      </w:r>
-      <w:r>
-        <w:rPr>
-          <w:rFonts w:ascii="Arial" w:hAnsi="Arial" w:cs="Arial"/>
-          <w:color w:val="000000"/>
-          <w:sz w:val="19"/>
-          <w:szCs w:val="19"/>
-          <w:highlight w:val="lightGray"/>
-        </w:rPr>
-        <w:t>));</w:t>
-      </w:r>
-    </w:p>
-    <w:p>
-      <w:pPr>
-        <w:autoSpaceDE w:val="0"/>
-        <w:autoSpaceDN w:val="0"/>
-        <w:adjustRightInd w:val="0"/>
-        <w:spacing w:after="0" w:line="240" w:lineRule="auto"/>
-        <w:rPr>
-          <w:rFonts w:ascii="Arial" w:hAnsi="Arial" w:cs="Arial"/>
-          <w:color w:val="000000"/>
-          <w:sz w:val="19"/>
-          <w:szCs w:val="19"/>
-          <w:highlight w:val="lightGray"/>
-        </w:rPr>
-      </w:pPr>
-      <w:r>
-        <w:rPr>
-          <w:rFonts w:ascii="Arial" w:hAnsi="Arial" w:cs="Arial"/>
-          <w:color w:val="000000"/>
-          <w:sz w:val="19"/>
-          <w:szCs w:val="19"/>
-          <w:highlight w:val="lightGray"/>
-        </w:rPr>
-        <w:t xml:space="preserve">con.setPort(502);   </w:t>
+        <w:t>"COM</w:t>
+      </w:r>
+      <w:r>
+        <w:rPr>
+          <w:rFonts w:ascii="Arial" w:hAnsi="Arial" w:cs="Arial"/>
+          <w:color w:val="A31515"/>
+          <w:sz w:val="19"/>
+          <w:szCs w:val="19"/>
+          <w:highlight w:val="lightGray"/>
+        </w:rPr>
+        <w:t>1</w:t>
+      </w:r>
+      <w:r>
+        <w:rPr>
+          <w:rFonts w:ascii="Arial" w:hAnsi="Arial" w:cs="Arial"/>
+          <w:color w:val="A31515"/>
+          <w:sz w:val="19"/>
+          <w:szCs w:val="19"/>
+          <w:highlight w:val="lightGray"/>
+        </w:rPr>
+        <w:t>"</w:t>
+      </w:r>
+      <w:r>
+        <w:rPr>
+          <w:rFonts w:ascii="Arial" w:hAnsi="Arial" w:cs="Arial"/>
+          <w:color w:val="000000"/>
+          <w:sz w:val="19"/>
+          <w:szCs w:val="19"/>
+          <w:highlight w:val="lightGray"/>
+        </w:rPr>
+        <w:t>);</w:t>
       </w:r>
       <w:r>
         <w:rPr>
@@ -8538,32 +9036,32 @@
           <w:szCs w:val="19"/>
           <w:highlight w:val="lightGray"/>
         </w:rPr>
-        <w:t>//port as configured on the unit</w:t>
-      </w:r>
-    </w:p>
-    <w:p>
-      <w:pPr>
-        <w:autoSpaceDE w:val="0"/>
-        <w:autoSpaceDN w:val="0"/>
-        <w:adjustRightInd w:val="0"/>
-        <w:spacing w:after="0" w:line="240" w:lineRule="auto"/>
-        <w:rPr>
-          <w:rFonts w:ascii="Arial" w:hAnsi="Arial" w:cs="Arial"/>
-          <w:color w:val="000000"/>
-          <w:sz w:val="19"/>
-          <w:szCs w:val="19"/>
-          <w:highlight w:val="lightGray"/>
-        </w:rPr>
-      </w:pPr>
-      <w:r>
-        <w:rPr>
-          <w:rFonts w:ascii="Arial" w:hAnsi="Arial" w:cs="Arial"/>
-          <w:color w:val="000000"/>
-          <w:sz w:val="19"/>
-          <w:szCs w:val="19"/>
-          <w:highlight w:val="lightGray"/>
-        </w:rPr>
-        <w:t xml:space="preserve">con.connect();  </w:t>
+        <w:t>//PC COM port</w:t>
+      </w:r>
+    </w:p>
+    <w:p>
+      <w:pPr>
+        <w:autoSpaceDE w:val="0"/>
+        <w:autoSpaceDN w:val="0"/>
+        <w:adjustRightInd w:val="0"/>
+        <w:spacing w:after="0" w:line="240" w:lineRule="auto"/>
+        <w:rPr>
+          <w:rFonts w:ascii="Arial" w:hAnsi="Arial" w:cs="Arial"/>
+          <w:color w:val="000000"/>
+          <w:sz w:val="19"/>
+          <w:szCs w:val="19"/>
+          <w:highlight w:val="lightGray"/>
+        </w:rPr>
+      </w:pPr>
+      <w:r>
+        <w:rPr>
+          <w:rFonts w:ascii="Arial" w:hAnsi="Arial" w:cs="Arial"/>
+          <w:color w:val="000000"/>
+          <w:sz w:val="19"/>
+          <w:szCs w:val="19"/>
+          <w:highlight w:val="lightGray"/>
+        </w:rPr>
+        <w:t>params.setBaudRate(115200);</w:t>
       </w:r>
       <w:r>
         <w:rPr>
@@ -8573,47 +9071,162 @@
           <w:szCs w:val="19"/>
           <w:highlight w:val="lightGray"/>
         </w:rPr>
-        <w:t>//connect to unit</w:t>
-      </w:r>
-    </w:p>
-    <w:p>
-      <w:pPr>
-        <w:autoSpaceDE w:val="0"/>
-        <w:autoSpaceDN w:val="0"/>
-        <w:adjustRightInd w:val="0"/>
-        <w:spacing w:after="0" w:line="240" w:lineRule="auto"/>
-        <w:rPr>
-          <w:rFonts w:ascii="Arial" w:hAnsi="Arial" w:cs="Arial"/>
-          <w:color w:val="000000"/>
-          <w:sz w:val="19"/>
-          <w:szCs w:val="19"/>
-          <w:highlight w:val="lightGray"/>
-        </w:rPr>
-      </w:pPr>
-    </w:p>
-    <w:p>
-      <w:pPr>
-        <w:autoSpaceDE w:val="0"/>
-        <w:autoSpaceDN w:val="0"/>
-        <w:adjustRightInd w:val="0"/>
-        <w:spacing w:after="0" w:line="240" w:lineRule="auto"/>
-        <w:rPr>
-          <w:rFonts w:ascii="Arial" w:hAnsi="Arial" w:cs="Arial"/>
-          <w:color w:val="000000"/>
-          <w:sz w:val="19"/>
-          <w:szCs w:val="19"/>
-          <w:highlight w:val="lightGray"/>
-        </w:rPr>
-      </w:pPr>
-      <w:r>
-        <w:rPr>
-          <w:rFonts w:ascii="Arial" w:hAnsi="Arial" w:cs="Arial"/>
-          <w:color w:val="000000"/>
-          <w:sz w:val="19"/>
-          <w:szCs w:val="19"/>
-          <w:highlight w:val="lightGray"/>
-        </w:rPr>
-        <w:t xml:space="preserve">ModbusTCPTransaction trans = </w:t>
+        <w:t>//baudrate set in Totus unit</w:t>
+      </w:r>
+    </w:p>
+    <w:p>
+      <w:pPr>
+        <w:autoSpaceDE w:val="0"/>
+        <w:autoSpaceDN w:val="0"/>
+        <w:adjustRightInd w:val="0"/>
+        <w:spacing w:after="0" w:line="240" w:lineRule="auto"/>
+        <w:rPr>
+          <w:rFonts w:ascii="Arial" w:hAnsi="Arial" w:cs="Arial"/>
+          <w:color w:val="000000"/>
+          <w:sz w:val="19"/>
+          <w:szCs w:val="19"/>
+          <w:highlight w:val="lightGray"/>
+        </w:rPr>
+      </w:pPr>
+      <w:r>
+        <w:rPr>
+          <w:rFonts w:ascii="Arial" w:hAnsi="Arial" w:cs="Arial"/>
+          <w:color w:val="000000"/>
+          <w:sz w:val="19"/>
+          <w:szCs w:val="19"/>
+          <w:highlight w:val="lightGray"/>
+        </w:rPr>
+        <w:t>params.setDatabits(SerialPort.DATABITS_8);</w:t>
+      </w:r>
+    </w:p>
+    <w:p>
+      <w:pPr>
+        <w:autoSpaceDE w:val="0"/>
+        <w:autoSpaceDN w:val="0"/>
+        <w:adjustRightInd w:val="0"/>
+        <w:spacing w:after="0" w:line="240" w:lineRule="auto"/>
+        <w:rPr>
+          <w:rFonts w:ascii="Arial" w:hAnsi="Arial" w:cs="Arial"/>
+          <w:color w:val="000000"/>
+          <w:sz w:val="19"/>
+          <w:szCs w:val="19"/>
+          <w:highlight w:val="lightGray"/>
+        </w:rPr>
+      </w:pPr>
+      <w:r>
+        <w:rPr>
+          <w:rFonts w:ascii="Arial" w:hAnsi="Arial" w:cs="Arial"/>
+          <w:color w:val="000000"/>
+          <w:sz w:val="19"/>
+          <w:szCs w:val="19"/>
+          <w:highlight w:val="lightGray"/>
+        </w:rPr>
+        <w:t>params.setParity(SerialPort.PARITY_NONE);</w:t>
+      </w:r>
+    </w:p>
+    <w:p>
+      <w:pPr>
+        <w:autoSpaceDE w:val="0"/>
+        <w:autoSpaceDN w:val="0"/>
+        <w:adjustRightInd w:val="0"/>
+        <w:spacing w:after="0" w:line="240" w:lineRule="auto"/>
+        <w:rPr>
+          <w:rFonts w:ascii="Arial" w:hAnsi="Arial" w:cs="Arial"/>
+          <w:color w:val="000000"/>
+          <w:sz w:val="19"/>
+          <w:szCs w:val="19"/>
+          <w:highlight w:val="lightGray"/>
+        </w:rPr>
+      </w:pPr>
+      <w:r>
+        <w:rPr>
+          <w:rFonts w:ascii="Arial" w:hAnsi="Arial" w:cs="Arial"/>
+          <w:color w:val="000000"/>
+          <w:sz w:val="19"/>
+          <w:szCs w:val="19"/>
+          <w:highlight w:val="lightGray"/>
+        </w:rPr>
+        <w:t>params.setStopbits(SerialPort.STOPBITS_1);</w:t>
+      </w:r>
+    </w:p>
+    <w:p>
+      <w:pPr>
+        <w:autoSpaceDE w:val="0"/>
+        <w:autoSpaceDN w:val="0"/>
+        <w:adjustRightInd w:val="0"/>
+        <w:spacing w:after="0" w:line="240" w:lineRule="auto"/>
+        <w:rPr>
+          <w:rFonts w:ascii="Arial" w:hAnsi="Arial" w:cs="Arial"/>
+          <w:color w:val="000000"/>
+          <w:sz w:val="19"/>
+          <w:szCs w:val="19"/>
+          <w:highlight w:val="lightGray"/>
+        </w:rPr>
+      </w:pPr>
+      <w:r>
+        <w:rPr>
+          <w:rFonts w:ascii="Arial" w:hAnsi="Arial" w:cs="Arial"/>
+          <w:color w:val="000000"/>
+          <w:sz w:val="19"/>
+          <w:szCs w:val="19"/>
+          <w:highlight w:val="lightGray"/>
+        </w:rPr>
+        <w:t>params.setEncoding(</w:t>
+      </w:r>
+      <w:r>
+        <w:rPr>
+          <w:rFonts w:ascii="Arial" w:hAnsi="Arial" w:cs="Arial"/>
+          <w:color w:val="A31515"/>
+          <w:sz w:val="19"/>
+          <w:szCs w:val="19"/>
+          <w:highlight w:val="lightGray"/>
+        </w:rPr>
+        <w:t>"rtu"</w:t>
+      </w:r>
+      <w:r>
+        <w:rPr>
+          <w:rFonts w:ascii="Arial" w:hAnsi="Arial" w:cs="Arial"/>
+          <w:color w:val="000000"/>
+          <w:sz w:val="19"/>
+          <w:szCs w:val="19"/>
+          <w:highlight w:val="lightGray"/>
+        </w:rPr>
+        <w:t xml:space="preserve">);  </w:t>
+      </w:r>
+      <w:r>
+        <w:rPr>
+          <w:rFonts w:ascii="Arial" w:hAnsi="Arial" w:cs="Arial"/>
+          <w:color w:val="008000"/>
+          <w:sz w:val="19"/>
+          <w:szCs w:val="19"/>
+          <w:highlight w:val="lightGray"/>
+        </w:rPr>
+        <w:t>//"ascii", "rtu"</w:t>
+      </w:r>
+    </w:p>
+    <w:p>
+      <w:pPr>
+        <w:autoSpaceDE w:val="0"/>
+        <w:autoSpaceDN w:val="0"/>
+        <w:adjustRightInd w:val="0"/>
+        <w:spacing w:after="0" w:line="240" w:lineRule="auto"/>
+        <w:rPr>
+          <w:rFonts w:ascii="Arial" w:hAnsi="Arial" w:cs="Arial"/>
+          <w:color w:val="000000"/>
+          <w:sz w:val="19"/>
+          <w:szCs w:val="19"/>
+          <w:highlight w:val="lightGray"/>
+        </w:rPr>
+      </w:pPr>
+      <w:r>
+        <w:rPr>
+          <w:rFonts w:ascii="Arial" w:hAnsi="Arial" w:cs="Arial"/>
+          <w:color w:val="000000"/>
+          <w:sz w:val="19"/>
+          <w:szCs w:val="19"/>
+          <w:highlight w:val="lightGray"/>
+        </w:rPr>
+        <w:t>params.setEcho(</w:t>
       </w:r>
       <w:r>
         <w:rPr>
@@ -8623,6 +9236,183 @@
           <w:szCs w:val="19"/>
           <w:highlight w:val="lightGray"/>
         </w:rPr>
+        <w:t>false</w:t>
+      </w:r>
+      <w:r>
+        <w:rPr>
+          <w:rFonts w:ascii="Arial" w:hAnsi="Arial" w:cs="Arial"/>
+          <w:color w:val="000000"/>
+          <w:sz w:val="19"/>
+          <w:szCs w:val="19"/>
+          <w:highlight w:val="lightGray"/>
+        </w:rPr>
+        <w:t>);</w:t>
+      </w:r>
+    </w:p>
+    <w:p>
+      <w:pPr>
+        <w:autoSpaceDE w:val="0"/>
+        <w:autoSpaceDN w:val="0"/>
+        <w:adjustRightInd w:val="0"/>
+        <w:spacing w:after="0" w:line="240" w:lineRule="auto"/>
+        <w:rPr>
+          <w:rFonts w:ascii="Arial" w:hAnsi="Arial" w:cs="Arial"/>
+          <w:color w:val="000000"/>
+          <w:sz w:val="19"/>
+          <w:szCs w:val="19"/>
+          <w:highlight w:val="lightGray"/>
+        </w:rPr>
+      </w:pPr>
+      <w:r>
+        <w:rPr>
+          <w:rFonts w:ascii="Arial" w:hAnsi="Arial" w:cs="Arial"/>
+          <w:color w:val="000000"/>
+          <w:sz w:val="19"/>
+          <w:szCs w:val="19"/>
+          <w:highlight w:val="lightGray"/>
+        </w:rPr>
+        <w:t>//</w:t>
+      </w:r>
+      <w:r>
+        <w:rPr>
+          <w:rFonts w:ascii="Arial" w:hAnsi="Arial" w:cs="Arial"/>
+          <w:color w:val="000000"/>
+          <w:sz w:val="19"/>
+          <w:szCs w:val="19"/>
+          <w:highlight w:val="lightGray"/>
+        </w:rPr>
+        <w:t>params.setReceiveTimeout(3000);</w:t>
+      </w:r>
+      <w:r>
+        <w:rPr>
+          <w:rFonts w:ascii="Arial" w:hAnsi="Arial" w:cs="Arial"/>
+          <w:color w:val="000000"/>
+          <w:sz w:val="19"/>
+          <w:szCs w:val="19"/>
+          <w:highlight w:val="lightGray"/>
+        </w:rPr>
+        <w:t>//not available in RXTX</w:t>
+      </w:r>
+      <w:bookmarkStart w:id="31" w:name="_GoBack"/>
+      <w:bookmarkEnd w:id="31"/>
+    </w:p>
+    <w:p>
+      <w:pPr>
+        <w:autoSpaceDE w:val="0"/>
+        <w:autoSpaceDN w:val="0"/>
+        <w:adjustRightInd w:val="0"/>
+        <w:spacing w:after="0" w:line="240" w:lineRule="auto"/>
+        <w:rPr>
+          <w:rFonts w:ascii="Arial" w:hAnsi="Arial" w:cs="Arial"/>
+          <w:color w:val="000000"/>
+          <w:sz w:val="19"/>
+          <w:szCs w:val="19"/>
+          <w:highlight w:val="lightGray"/>
+        </w:rPr>
+      </w:pPr>
+    </w:p>
+    <w:p>
+      <w:pPr>
+        <w:autoSpaceDE w:val="0"/>
+        <w:autoSpaceDN w:val="0"/>
+        <w:adjustRightInd w:val="0"/>
+        <w:spacing w:after="0" w:line="240" w:lineRule="auto"/>
+        <w:rPr>
+          <w:rFonts w:ascii="Arial" w:hAnsi="Arial" w:cs="Arial"/>
+          <w:color w:val="000000"/>
+          <w:sz w:val="19"/>
+          <w:szCs w:val="19"/>
+          <w:highlight w:val="lightGray"/>
+        </w:rPr>
+      </w:pPr>
+      <w:r>
+        <w:rPr>
+          <w:rFonts w:ascii="Arial" w:hAnsi="Arial" w:cs="Arial"/>
+          <w:color w:val="000000"/>
+          <w:sz w:val="19"/>
+          <w:szCs w:val="19"/>
+          <w:highlight w:val="lightGray"/>
+        </w:rPr>
+        <w:t>params.setFlowControlIn(SerialPort.FLOWCONTROL_NONE);</w:t>
+      </w:r>
+      <w:r>
+        <w:rPr>
+          <w:rFonts w:ascii="Arial" w:hAnsi="Arial" w:cs="Arial"/>
+          <w:color w:val="008000"/>
+          <w:sz w:val="19"/>
+          <w:szCs w:val="19"/>
+          <w:highlight w:val="lightGray"/>
+        </w:rPr>
+        <w:t>//FLOWCONTROL_NONE for RS232, FLOWCONTROL_RTSCTS_IN for RS485</w:t>
+      </w:r>
+    </w:p>
+    <w:p>
+      <w:pPr>
+        <w:autoSpaceDE w:val="0"/>
+        <w:autoSpaceDN w:val="0"/>
+        <w:adjustRightInd w:val="0"/>
+        <w:spacing w:after="0" w:line="240" w:lineRule="auto"/>
+        <w:rPr>
+          <w:rFonts w:ascii="Arial" w:hAnsi="Arial" w:cs="Arial"/>
+          <w:color w:val="000000"/>
+          <w:sz w:val="19"/>
+          <w:szCs w:val="19"/>
+          <w:highlight w:val="lightGray"/>
+        </w:rPr>
+      </w:pPr>
+      <w:r>
+        <w:rPr>
+          <w:rFonts w:ascii="Arial" w:hAnsi="Arial" w:cs="Arial"/>
+          <w:color w:val="000000"/>
+          <w:sz w:val="19"/>
+          <w:szCs w:val="19"/>
+          <w:highlight w:val="lightGray"/>
+        </w:rPr>
+        <w:t xml:space="preserve">params.setFlowControlOut(SerialPort.FLOWCONTROL_NONE); </w:t>
+      </w:r>
+      <w:r>
+        <w:rPr>
+          <w:rFonts w:ascii="Arial" w:hAnsi="Arial" w:cs="Arial"/>
+          <w:color w:val="008000"/>
+          <w:sz w:val="19"/>
+          <w:szCs w:val="19"/>
+          <w:highlight w:val="lightGray"/>
+        </w:rPr>
+        <w:t>////FLOWCONTROL_NONE for RS232, FLOWCONTROL_RTSCTS_OUT for RS485</w:t>
+      </w:r>
+    </w:p>
+    <w:p>
+      <w:pPr>
+        <w:autoSpaceDE w:val="0"/>
+        <w:autoSpaceDN w:val="0"/>
+        <w:adjustRightInd w:val="0"/>
+        <w:spacing w:after="0" w:line="240" w:lineRule="auto"/>
+        <w:rPr>
+          <w:rFonts w:ascii="Arial" w:hAnsi="Arial" w:cs="Arial"/>
+          <w:color w:val="000000"/>
+          <w:sz w:val="19"/>
+          <w:szCs w:val="19"/>
+          <w:highlight w:val="lightGray"/>
+        </w:rPr>
+      </w:pPr>
+      <w:r>
+        <w:rPr>
+          <w:rFonts w:ascii="Arial" w:hAnsi="Arial" w:cs="Arial"/>
+          <w:color w:val="000000"/>
+          <w:sz w:val="19"/>
+          <w:szCs w:val="19"/>
+          <w:highlight w:val="lightGray"/>
+        </w:rPr>
+        <w:t xml:space="preserve">SerialConnection con = </w:t>
+      </w:r>
+      <w:r>
+        <w:rPr>
+          <w:rFonts w:ascii="Arial" w:hAnsi="Arial" w:cs="Arial"/>
+          <w:color w:val="0000FF"/>
+          <w:sz w:val="19"/>
+          <w:szCs w:val="19"/>
+          <w:highlight w:val="lightGray"/>
+        </w:rPr>
         <w:t>new</w:t>
       </w:r>
       <w:r>
@@ -8633,7 +9423,52 @@
           <w:szCs w:val="19"/>
           <w:highlight w:val="lightGray"/>
         </w:rPr>
-        <w:t xml:space="preserve"> ModbusTCPTransaction(con);</w:t>
+        <w:t xml:space="preserve"> SerialConnection(params);</w:t>
+      </w:r>
+    </w:p>
+    <w:p>
+      <w:pPr>
+        <w:autoSpaceDE w:val="0"/>
+        <w:autoSpaceDN w:val="0"/>
+        <w:adjustRightInd w:val="0"/>
+        <w:spacing w:after="0" w:line="240" w:lineRule="auto"/>
+        <w:rPr>
+          <w:rFonts w:ascii="Arial" w:hAnsi="Arial" w:cs="Arial"/>
+          <w:color w:val="000000"/>
+          <w:sz w:val="19"/>
+          <w:szCs w:val="19"/>
+          <w:highlight w:val="lightGray"/>
+        </w:rPr>
+      </w:pPr>
+      <w:r>
+        <w:rPr>
+          <w:rFonts w:ascii="Arial" w:hAnsi="Arial" w:cs="Arial"/>
+          <w:color w:val="000000"/>
+          <w:sz w:val="19"/>
+          <w:szCs w:val="19"/>
+          <w:highlight w:val="lightGray"/>
+        </w:rPr>
+        <w:t xml:space="preserve">ModbusSerialTransaction trans = </w:t>
+      </w:r>
+      <w:r>
+        <w:rPr>
+          <w:rFonts w:ascii="Arial" w:hAnsi="Arial" w:cs="Arial"/>
+          <w:color w:val="0000FF"/>
+          <w:sz w:val="19"/>
+          <w:szCs w:val="19"/>
+          <w:highlight w:val="lightGray"/>
+        </w:rPr>
+        <w:t>new</w:t>
+      </w:r>
+      <w:r>
+        <w:rPr>
+          <w:rFonts w:ascii="Arial" w:hAnsi="Arial" w:cs="Arial"/>
+          <w:color w:val="000000"/>
+          <w:sz w:val="19"/>
+          <w:szCs w:val="19"/>
+          <w:highlight w:val="lightGray"/>
+        </w:rPr>
+        <w:t xml:space="preserve"> ModbusSerialTransaction(con);</w:t>
       </w:r>
     </w:p>
     <w:p/>
@@ -8641,1408 +9476,842 @@
       <w:pPr>
         <w:pStyle w:val="Heading2"/>
       </w:pPr>
-      <w:bookmarkStart w:id="31" w:name="_Toc398904057"/>
-      <w:r>
+      <w:bookmarkStart w:id="32" w:name="_Toc398904058"/>
+      <w:r>
+        <w:t>3.4 Reading values from Totus unit</w:t>
+      </w:r>
+      <w:bookmarkEnd w:id="32"/>
+    </w:p>
+    <w:p>
+      <w:r>
+        <w:t xml:space="preserve">Reading is done via </w:t>
+      </w:r>
+      <w:r>
+        <w:t>trans.setRequest() method</w:t>
+      </w:r>
+      <w:r>
+        <w:t xml:space="preserve"> that receive requests of type </w:t>
+      </w:r>
+      <w:r>
+        <w:t>R</w:t>
+      </w:r>
+      <w:r>
+        <w:t>eadInputRegistersRequest</w:t>
+      </w:r>
+      <w:r>
+        <w:t>/ReadInputDiscretesRequest</w:t>
+      </w:r>
+      <w:r>
+        <w:t xml:space="preserve"> </w:t>
+      </w:r>
+      <w:r>
+        <w:t xml:space="preserve">and </w:t>
+      </w:r>
+      <w:r>
+        <w:t xml:space="preserve">calling trans.execute() then </w:t>
+      </w:r>
+      <w:r>
+        <w:t xml:space="preserve">trans.getResponse() </w:t>
+      </w:r>
+      <w:r>
+        <w:t xml:space="preserve">returns </w:t>
+      </w:r>
+      <w:r>
+        <w:t xml:space="preserve">ReadInputRegistersResponse/ReadInputDiscretesResponse objects with array </w:t>
+      </w:r>
+      <w:r>
+        <w:t>of values dependin</w:t>
+      </w:r>
+      <w:r>
+        <w:t>g on the type of the dictionary.</w:t>
+      </w:r>
+    </w:p>
+    <w:p>
+      <w:pPr>
+        <w:pStyle w:val="Heading3"/>
+      </w:pPr>
+      <w:bookmarkStart w:id="33" w:name="_Toc398904059"/>
+      <w:r>
+        <w:t xml:space="preserve">3.4.1 </w:t>
+      </w:r>
+      <w:r>
+        <w:t>Reading temperatures</w:t>
+      </w:r>
+      <w:bookmarkEnd w:id="33"/>
+    </w:p>
+    <w:p>
+      <w:pPr>
+        <w:autoSpaceDE w:val="0"/>
+        <w:autoSpaceDN w:val="0"/>
+        <w:adjustRightInd w:val="0"/>
+        <w:spacing w:after="0" w:line="240" w:lineRule="auto"/>
+        <w:rPr>
+          <w:rFonts w:ascii="Arial" w:hAnsi="Arial" w:cs="Arial"/>
+          <w:color w:val="000000"/>
+          <w:sz w:val="19"/>
+          <w:szCs w:val="19"/>
+          <w:highlight w:val="lightGray"/>
+        </w:rPr>
+      </w:pPr>
+      <w:r>
+        <w:rPr>
+          <w:rFonts w:ascii="Arial" w:hAnsi="Arial" w:cs="Arial"/>
+          <w:color w:val="0000FF"/>
+          <w:sz w:val="19"/>
+          <w:szCs w:val="19"/>
+          <w:highlight w:val="lightGray"/>
+        </w:rPr>
+        <w:t>int</w:t>
+      </w:r>
+      <w:r>
+        <w:rPr>
+          <w:rFonts w:ascii="Arial" w:hAnsi="Arial" w:cs="Arial"/>
+          <w:color w:val="000000"/>
+          <w:sz w:val="19"/>
+          <w:szCs w:val="19"/>
+          <w:highlight w:val="lightGray"/>
+        </w:rPr>
+        <w:t xml:space="preserve"> startAddress = 1000;</w:t>
+      </w:r>
+    </w:p>
+    <w:p>
+      <w:pPr>
+        <w:autoSpaceDE w:val="0"/>
+        <w:autoSpaceDN w:val="0"/>
+        <w:adjustRightInd w:val="0"/>
+        <w:spacing w:after="0" w:line="240" w:lineRule="auto"/>
+        <w:rPr>
+          <w:rFonts w:ascii="Arial" w:hAnsi="Arial" w:cs="Arial"/>
+          <w:color w:val="000000"/>
+          <w:sz w:val="19"/>
+          <w:szCs w:val="19"/>
+          <w:highlight w:val="lightGray"/>
+        </w:rPr>
+      </w:pPr>
+      <w:r>
+        <w:rPr>
+          <w:rFonts w:ascii="Arial" w:hAnsi="Arial" w:cs="Arial"/>
+          <w:color w:val="0000FF"/>
+          <w:sz w:val="19"/>
+          <w:szCs w:val="19"/>
+          <w:highlight w:val="lightGray"/>
+        </w:rPr>
+        <w:t>int</w:t>
+      </w:r>
+      <w:r>
+        <w:rPr>
+          <w:rFonts w:ascii="Arial" w:hAnsi="Arial" w:cs="Arial"/>
+          <w:color w:val="000000"/>
+          <w:sz w:val="19"/>
+          <w:szCs w:val="19"/>
+          <w:highlight w:val="lightGray"/>
+        </w:rPr>
+        <w:t xml:space="preserve"> numInputs = 10;</w:t>
+      </w:r>
+    </w:p>
+    <w:p>
+      <w:pPr>
+        <w:autoSpaceDE w:val="0"/>
+        <w:autoSpaceDN w:val="0"/>
+        <w:adjustRightInd w:val="0"/>
+        <w:spacing w:after="0" w:line="240" w:lineRule="auto"/>
+        <w:rPr>
+          <w:rFonts w:ascii="Arial" w:hAnsi="Arial" w:cs="Arial"/>
+          <w:color w:val="000000"/>
+          <w:sz w:val="19"/>
+          <w:szCs w:val="19"/>
+          <w:highlight w:val="lightGray"/>
+        </w:rPr>
+      </w:pPr>
+      <w:r>
+        <w:rPr>
+          <w:rFonts w:ascii="Arial" w:hAnsi="Arial" w:cs="Arial"/>
+          <w:color w:val="000000"/>
+          <w:sz w:val="19"/>
+          <w:szCs w:val="19"/>
+          <w:highlight w:val="lightGray"/>
+        </w:rPr>
+        <w:t xml:space="preserve">ReadInputRegistersRequest req = </w:t>
+      </w:r>
+      <w:r>
+        <w:rPr>
+          <w:rFonts w:ascii="Arial" w:hAnsi="Arial" w:cs="Arial"/>
+          <w:color w:val="0000FF"/>
+          <w:sz w:val="19"/>
+          <w:szCs w:val="19"/>
+          <w:highlight w:val="lightGray"/>
+        </w:rPr>
+        <w:t>new</w:t>
+      </w:r>
+      <w:r>
+        <w:rPr>
+          <w:rFonts w:ascii="Arial" w:hAnsi="Arial" w:cs="Arial"/>
+          <w:color w:val="000000"/>
+          <w:sz w:val="19"/>
+          <w:szCs w:val="19"/>
+          <w:highlight w:val="lightGray"/>
+        </w:rPr>
+        <w:t xml:space="preserve"> ReadInputRegistersRequest(startAddress, numInputs);</w:t>
+      </w:r>
+    </w:p>
+    <w:p>
+      <w:pPr>
+        <w:autoSpaceDE w:val="0"/>
+        <w:autoSpaceDN w:val="0"/>
+        <w:adjustRightInd w:val="0"/>
+        <w:spacing w:after="0" w:line="240" w:lineRule="auto"/>
+        <w:rPr>
+          <w:rFonts w:ascii="Arial" w:hAnsi="Arial" w:cs="Arial"/>
+          <w:color w:val="000000"/>
+          <w:sz w:val="19"/>
+          <w:szCs w:val="19"/>
+          <w:highlight w:val="lightGray"/>
+        </w:rPr>
+      </w:pPr>
+      <w:r>
+        <w:rPr>
+          <w:rFonts w:ascii="Arial" w:hAnsi="Arial" w:cs="Arial"/>
+          <w:color w:val="000000"/>
+          <w:sz w:val="19"/>
+          <w:szCs w:val="19"/>
+          <w:highlight w:val="lightGray"/>
+        </w:rPr>
+        <w:t>req.setUnitID(1);</w:t>
+      </w:r>
+    </w:p>
+    <w:p>
+      <w:pPr>
+        <w:autoSpaceDE w:val="0"/>
+        <w:autoSpaceDN w:val="0"/>
+        <w:adjustRightInd w:val="0"/>
+        <w:spacing w:after="0" w:line="240" w:lineRule="auto"/>
+        <w:rPr>
+          <w:rFonts w:ascii="Arial" w:hAnsi="Arial" w:cs="Arial"/>
+          <w:color w:val="000000"/>
+          <w:sz w:val="19"/>
+          <w:szCs w:val="19"/>
+          <w:highlight w:val="lightGray"/>
+        </w:rPr>
+      </w:pPr>
+      <w:r>
+        <w:rPr>
+          <w:rFonts w:ascii="Arial" w:hAnsi="Arial" w:cs="Arial"/>
+          <w:color w:val="000000"/>
+          <w:sz w:val="19"/>
+          <w:szCs w:val="19"/>
+          <w:highlight w:val="lightGray"/>
+        </w:rPr>
+        <w:t>trans.setRequest(req);</w:t>
+      </w:r>
+    </w:p>
+    <w:p>
+      <w:pPr>
+        <w:autoSpaceDE w:val="0"/>
+        <w:autoSpaceDN w:val="0"/>
+        <w:adjustRightInd w:val="0"/>
+        <w:spacing w:after="0" w:line="240" w:lineRule="auto"/>
+        <w:rPr>
+          <w:rFonts w:ascii="Arial" w:hAnsi="Arial" w:cs="Arial"/>
+          <w:color w:val="000000"/>
+          <w:sz w:val="19"/>
+          <w:szCs w:val="19"/>
+          <w:highlight w:val="lightGray"/>
+        </w:rPr>
+      </w:pPr>
+      <w:r>
+        <w:rPr>
+          <w:rFonts w:ascii="Arial" w:hAnsi="Arial" w:cs="Arial"/>
+          <w:color w:val="000000"/>
+          <w:sz w:val="19"/>
+          <w:szCs w:val="19"/>
+          <w:highlight w:val="lightGray"/>
+        </w:rPr>
+        <w:t>trans.execute();</w:t>
+      </w:r>
+    </w:p>
+    <w:p>
+      <w:pPr>
+        <w:autoSpaceDE w:val="0"/>
+        <w:autoSpaceDN w:val="0"/>
+        <w:adjustRightInd w:val="0"/>
+        <w:spacing w:after="0" w:line="240" w:lineRule="auto"/>
+        <w:rPr>
+          <w:rFonts w:ascii="Arial" w:hAnsi="Arial" w:cs="Arial"/>
+          <w:color w:val="000000"/>
+          <w:sz w:val="19"/>
+          <w:szCs w:val="19"/>
+          <w:highlight w:val="lightGray"/>
+        </w:rPr>
+      </w:pPr>
+      <w:r>
+        <w:rPr>
+          <w:rFonts w:ascii="Arial" w:hAnsi="Arial" w:cs="Arial"/>
+          <w:color w:val="000000"/>
+          <w:sz w:val="19"/>
+          <w:szCs w:val="19"/>
+          <w:highlight w:val="lightGray"/>
+        </w:rPr>
+        <w:t>ReadInputRegistersResponse res = (ReadInputRegistersResponse)trans.getResponse();</w:t>
+      </w:r>
+    </w:p>
+    <w:p>
+      <w:pPr>
+        <w:autoSpaceDE w:val="0"/>
+        <w:autoSpaceDN w:val="0"/>
+        <w:adjustRightInd w:val="0"/>
+        <w:spacing w:after="0" w:line="240" w:lineRule="auto"/>
+        <w:rPr>
+          <w:rFonts w:ascii="Arial" w:hAnsi="Arial" w:cs="Arial"/>
+          <w:color w:val="000000"/>
+          <w:sz w:val="19"/>
+          <w:szCs w:val="19"/>
+          <w:highlight w:val="lightGray"/>
+        </w:rPr>
+      </w:pPr>
+    </w:p>
+    <w:p>
+      <w:pPr>
+        <w:autoSpaceDE w:val="0"/>
+        <w:autoSpaceDN w:val="0"/>
+        <w:adjustRightInd w:val="0"/>
+        <w:spacing w:after="0" w:line="240" w:lineRule="auto"/>
+        <w:rPr>
+          <w:rFonts w:ascii="Arial" w:hAnsi="Arial" w:cs="Arial"/>
+          <w:color w:val="000000"/>
+          <w:sz w:val="19"/>
+          <w:szCs w:val="19"/>
+          <w:highlight w:val="lightGray"/>
+        </w:rPr>
+      </w:pPr>
+      <w:r>
+        <w:rPr>
+          <w:rFonts w:ascii="Arial" w:hAnsi="Arial" w:cs="Arial"/>
+          <w:color w:val="000000"/>
+          <w:sz w:val="19"/>
+          <w:szCs w:val="19"/>
+          <w:highlight w:val="lightGray"/>
+        </w:rPr>
+        <w:t>String totusTemps[] = {</w:t>
+      </w:r>
+    </w:p>
+    <w:p>
+      <w:pPr>
+        <w:autoSpaceDE w:val="0"/>
+        <w:autoSpaceDN w:val="0"/>
+        <w:adjustRightInd w:val="0"/>
+        <w:spacing w:after="0" w:line="240" w:lineRule="auto"/>
+        <w:rPr>
+          <w:rFonts w:ascii="Arial" w:hAnsi="Arial" w:cs="Arial"/>
+          <w:color w:val="000000"/>
+          <w:sz w:val="19"/>
+          <w:szCs w:val="19"/>
+          <w:highlight w:val="lightGray"/>
+        </w:rPr>
+      </w:pPr>
+      <w:r>
+        <w:rPr>
+          <w:rFonts w:ascii="Arial" w:hAnsi="Arial" w:cs="Arial"/>
+          <w:color w:val="000000"/>
+          <w:sz w:val="19"/>
+          <w:szCs w:val="19"/>
+          <w:highlight w:val="lightGray"/>
+        </w:rPr>
+        <w:tab/>
+      </w:r>
+      <w:r>
+        <w:rPr>
+          <w:rFonts w:ascii="Arial" w:hAnsi="Arial" w:cs="Arial"/>
+          <w:color w:val="A31515"/>
+          <w:sz w:val="19"/>
+          <w:szCs w:val="19"/>
+          <w:highlight w:val="lightGray"/>
+        </w:rPr>
+        <w:t>"Thermal/AmbientTemp"</w:t>
+      </w:r>
+      <w:r>
+        <w:rPr>
+          <w:rFonts w:ascii="Arial" w:hAnsi="Arial" w:cs="Arial"/>
+          <w:color w:val="000000"/>
+          <w:sz w:val="19"/>
+          <w:szCs w:val="19"/>
+          <w:highlight w:val="lightGray"/>
+        </w:rPr>
+        <w:t>,</w:t>
+      </w:r>
+    </w:p>
+    <w:p>
+      <w:pPr>
+        <w:autoSpaceDE w:val="0"/>
+        <w:autoSpaceDN w:val="0"/>
+        <w:adjustRightInd w:val="0"/>
+        <w:spacing w:after="0" w:line="240" w:lineRule="auto"/>
+        <w:rPr>
+          <w:rFonts w:ascii="Arial" w:hAnsi="Arial" w:cs="Arial"/>
+          <w:color w:val="000000"/>
+          <w:sz w:val="19"/>
+          <w:szCs w:val="19"/>
+          <w:highlight w:val="lightGray"/>
+        </w:rPr>
+      </w:pPr>
+      <w:r>
+        <w:rPr>
+          <w:rFonts w:ascii="Arial" w:hAnsi="Arial" w:cs="Arial"/>
+          <w:color w:val="000000"/>
+          <w:sz w:val="19"/>
+          <w:szCs w:val="19"/>
+          <w:highlight w:val="lightGray"/>
+        </w:rPr>
+        <w:tab/>
+      </w:r>
+      <w:r>
+        <w:rPr>
+          <w:rFonts w:ascii="Arial" w:hAnsi="Arial" w:cs="Arial"/>
+          <w:color w:val="A31515"/>
+          <w:sz w:val="19"/>
+          <w:szCs w:val="19"/>
+          <w:highlight w:val="lightGray"/>
+        </w:rPr>
+        <w:t>"Thermal/AmbientTemp/1hAvg"</w:t>
+      </w:r>
+      <w:r>
+        <w:rPr>
+          <w:rFonts w:ascii="Arial" w:hAnsi="Arial" w:cs="Arial"/>
+          <w:color w:val="000000"/>
+          <w:sz w:val="19"/>
+          <w:szCs w:val="19"/>
+          <w:highlight w:val="lightGray"/>
+        </w:rPr>
+        <w:t>,</w:t>
+      </w:r>
+    </w:p>
+    <w:p>
+      <w:pPr>
+        <w:autoSpaceDE w:val="0"/>
+        <w:autoSpaceDN w:val="0"/>
+        <w:adjustRightInd w:val="0"/>
+        <w:spacing w:after="0" w:line="240" w:lineRule="auto"/>
+        <w:rPr>
+          <w:rFonts w:ascii="Arial" w:hAnsi="Arial" w:cs="Arial"/>
+          <w:color w:val="000000"/>
+          <w:sz w:val="19"/>
+          <w:szCs w:val="19"/>
+          <w:highlight w:val="lightGray"/>
+        </w:rPr>
+      </w:pPr>
+      <w:r>
+        <w:rPr>
+          <w:rFonts w:ascii="Arial" w:hAnsi="Arial" w:cs="Arial"/>
+          <w:color w:val="000000"/>
+          <w:sz w:val="19"/>
+          <w:szCs w:val="19"/>
+          <w:highlight w:val="lightGray"/>
+        </w:rPr>
+        <w:tab/>
+      </w:r>
+      <w:r>
+        <w:rPr>
+          <w:rFonts w:ascii="Arial" w:hAnsi="Arial" w:cs="Arial"/>
+          <w:color w:val="A31515"/>
+          <w:sz w:val="19"/>
+          <w:szCs w:val="19"/>
+          <w:highlight w:val="lightGray"/>
+        </w:rPr>
+        <w:t>"Thermal/AmbientHumidity"</w:t>
+      </w:r>
+      <w:r>
+        <w:rPr>
+          <w:rFonts w:ascii="Arial" w:hAnsi="Arial" w:cs="Arial"/>
+          <w:color w:val="000000"/>
+          <w:sz w:val="19"/>
+          <w:szCs w:val="19"/>
+          <w:highlight w:val="lightGray"/>
+        </w:rPr>
+        <w:t>,</w:t>
+      </w:r>
+    </w:p>
+    <w:p>
+      <w:pPr>
+        <w:autoSpaceDE w:val="0"/>
+        <w:autoSpaceDN w:val="0"/>
+        <w:adjustRightInd w:val="0"/>
+        <w:spacing w:after="0" w:line="240" w:lineRule="auto"/>
+        <w:rPr>
+          <w:rFonts w:ascii="Arial" w:hAnsi="Arial" w:cs="Arial"/>
+          <w:color w:val="000000"/>
+          <w:sz w:val="19"/>
+          <w:szCs w:val="19"/>
+          <w:highlight w:val="lightGray"/>
+        </w:rPr>
+      </w:pPr>
+      <w:r>
+        <w:rPr>
+          <w:rFonts w:ascii="Arial" w:hAnsi="Arial" w:cs="Arial"/>
+          <w:color w:val="000000"/>
+          <w:sz w:val="19"/>
+          <w:szCs w:val="19"/>
+          <w:highlight w:val="lightGray"/>
+        </w:rPr>
+        <w:tab/>
+      </w:r>
+      <w:r>
+        <w:rPr>
+          <w:rFonts w:ascii="Arial" w:hAnsi="Arial" w:cs="Arial"/>
+          <w:color w:val="A31515"/>
+          <w:sz w:val="19"/>
+          <w:szCs w:val="19"/>
+          <w:highlight w:val="lightGray"/>
+        </w:rPr>
+        <w:t>"Thermal/AmbientHumidity/1hAvg"</w:t>
+      </w:r>
+      <w:r>
+        <w:rPr>
+          <w:rFonts w:ascii="Arial" w:hAnsi="Arial" w:cs="Arial"/>
+          <w:color w:val="000000"/>
+          <w:sz w:val="19"/>
+          <w:szCs w:val="19"/>
+          <w:highlight w:val="lightGray"/>
+        </w:rPr>
+        <w:t>,</w:t>
+      </w:r>
+    </w:p>
+    <w:p>
+      <w:pPr>
+        <w:autoSpaceDE w:val="0"/>
+        <w:autoSpaceDN w:val="0"/>
+        <w:adjustRightInd w:val="0"/>
+        <w:spacing w:after="0" w:line="240" w:lineRule="auto"/>
+        <w:rPr>
+          <w:rFonts w:ascii="Arial" w:hAnsi="Arial" w:cs="Arial"/>
+          <w:color w:val="000000"/>
+          <w:sz w:val="19"/>
+          <w:szCs w:val="19"/>
+          <w:highlight w:val="lightGray"/>
+        </w:rPr>
+      </w:pPr>
+      <w:r>
+        <w:rPr>
+          <w:rFonts w:ascii="Arial" w:hAnsi="Arial" w:cs="Arial"/>
+          <w:color w:val="000000"/>
+          <w:sz w:val="19"/>
+          <w:szCs w:val="19"/>
+          <w:highlight w:val="lightGray"/>
+        </w:rPr>
+        <w:tab/>
+      </w:r>
+      <w:r>
+        <w:rPr>
+          <w:rFonts w:ascii="Arial" w:hAnsi="Arial" w:cs="Arial"/>
+          <w:color w:val="A31515"/>
+          <w:sz w:val="19"/>
+          <w:szCs w:val="19"/>
+          <w:highlight w:val="lightGray"/>
+        </w:rPr>
+        <w:t>"Thermal/TopOilTemp"</w:t>
+      </w:r>
+      <w:r>
+        <w:rPr>
+          <w:rFonts w:ascii="Arial" w:hAnsi="Arial" w:cs="Arial"/>
+          <w:color w:val="000000"/>
+          <w:sz w:val="19"/>
+          <w:szCs w:val="19"/>
+          <w:highlight w:val="lightGray"/>
+        </w:rPr>
+        <w:t>,</w:t>
+      </w:r>
+    </w:p>
+    <w:p>
+      <w:pPr>
+        <w:autoSpaceDE w:val="0"/>
+        <w:autoSpaceDN w:val="0"/>
+        <w:adjustRightInd w:val="0"/>
+        <w:spacing w:after="0" w:line="240" w:lineRule="auto"/>
+        <w:rPr>
+          <w:rFonts w:ascii="Arial" w:hAnsi="Arial" w:cs="Arial"/>
+          <w:color w:val="000000"/>
+          <w:sz w:val="19"/>
+          <w:szCs w:val="19"/>
+          <w:highlight w:val="lightGray"/>
+        </w:rPr>
+      </w:pPr>
+      <w:r>
+        <w:rPr>
+          <w:rFonts w:ascii="Arial" w:hAnsi="Arial" w:cs="Arial"/>
+          <w:color w:val="000000"/>
+          <w:sz w:val="19"/>
+          <w:szCs w:val="19"/>
+          <w:highlight w:val="lightGray"/>
+        </w:rPr>
+        <w:tab/>
+      </w:r>
+      <w:r>
+        <w:rPr>
+          <w:rFonts w:ascii="Arial" w:hAnsi="Arial" w:cs="Arial"/>
+          <w:color w:val="A31515"/>
+          <w:sz w:val="19"/>
+          <w:szCs w:val="19"/>
+          <w:highlight w:val="lightGray"/>
+        </w:rPr>
+        <w:t>"Thermal/TopOilTemp/1hAvg"</w:t>
+      </w:r>
+      <w:r>
+        <w:rPr>
+          <w:rFonts w:ascii="Arial" w:hAnsi="Arial" w:cs="Arial"/>
+          <w:color w:val="000000"/>
+          <w:sz w:val="19"/>
+          <w:szCs w:val="19"/>
+          <w:highlight w:val="lightGray"/>
+        </w:rPr>
+        <w:t>,</w:t>
+      </w:r>
+    </w:p>
+    <w:p>
+      <w:pPr>
+        <w:autoSpaceDE w:val="0"/>
+        <w:autoSpaceDN w:val="0"/>
+        <w:adjustRightInd w:val="0"/>
+        <w:spacing w:after="0" w:line="240" w:lineRule="auto"/>
+        <w:rPr>
+          <w:rFonts w:ascii="Arial" w:hAnsi="Arial" w:cs="Arial"/>
+          <w:color w:val="000000"/>
+          <w:sz w:val="19"/>
+          <w:szCs w:val="19"/>
+          <w:highlight w:val="lightGray"/>
+        </w:rPr>
+      </w:pPr>
+      <w:r>
+        <w:rPr>
+          <w:rFonts w:ascii="Arial" w:hAnsi="Arial" w:cs="Arial"/>
+          <w:color w:val="000000"/>
+          <w:sz w:val="19"/>
+          <w:szCs w:val="19"/>
+          <w:highlight w:val="lightGray"/>
+        </w:rPr>
+        <w:tab/>
+      </w:r>
+      <w:r>
+        <w:rPr>
+          <w:rFonts w:ascii="Arial" w:hAnsi="Arial" w:cs="Arial"/>
+          <w:color w:val="A31515"/>
+          <w:sz w:val="19"/>
+          <w:szCs w:val="19"/>
+          <w:highlight w:val="lightGray"/>
+        </w:rPr>
+        <w:t>"Thermal/BottomOilTemp"</w:t>
+      </w:r>
+      <w:r>
+        <w:rPr>
+          <w:rFonts w:ascii="Arial" w:hAnsi="Arial" w:cs="Arial"/>
+          <w:color w:val="000000"/>
+          <w:sz w:val="19"/>
+          <w:szCs w:val="19"/>
+          <w:highlight w:val="lightGray"/>
+        </w:rPr>
+        <w:t>,</w:t>
+      </w:r>
+    </w:p>
+    <w:p>
+      <w:pPr>
+        <w:autoSpaceDE w:val="0"/>
+        <w:autoSpaceDN w:val="0"/>
+        <w:adjustRightInd w:val="0"/>
+        <w:spacing w:after="0" w:line="240" w:lineRule="auto"/>
+        <w:rPr>
+          <w:rFonts w:ascii="Arial" w:hAnsi="Arial" w:cs="Arial"/>
+          <w:color w:val="000000"/>
+          <w:sz w:val="19"/>
+          <w:szCs w:val="19"/>
+          <w:highlight w:val="lightGray"/>
+        </w:rPr>
+      </w:pPr>
+      <w:r>
+        <w:rPr>
+          <w:rFonts w:ascii="Arial" w:hAnsi="Arial" w:cs="Arial"/>
+          <w:color w:val="000000"/>
+          <w:sz w:val="19"/>
+          <w:szCs w:val="19"/>
+          <w:highlight w:val="lightGray"/>
+        </w:rPr>
+        <w:tab/>
+      </w:r>
+      <w:r>
+        <w:rPr>
+          <w:rFonts w:ascii="Arial" w:hAnsi="Arial" w:cs="Arial"/>
+          <w:color w:val="A31515"/>
+          <w:sz w:val="19"/>
+          <w:szCs w:val="19"/>
+          <w:highlight w:val="lightGray"/>
+        </w:rPr>
+        <w:t>"Thermal/BottomOilTemp/1hAvg"</w:t>
+      </w:r>
+      <w:r>
+        <w:rPr>
+          <w:rFonts w:ascii="Arial" w:hAnsi="Arial" w:cs="Arial"/>
+          <w:color w:val="000000"/>
+          <w:sz w:val="19"/>
+          <w:szCs w:val="19"/>
+          <w:highlight w:val="lightGray"/>
+        </w:rPr>
+        <w:t>,</w:t>
+      </w:r>
+    </w:p>
+    <w:p>
+      <w:pPr>
+        <w:autoSpaceDE w:val="0"/>
+        <w:autoSpaceDN w:val="0"/>
+        <w:adjustRightInd w:val="0"/>
+        <w:spacing w:after="0" w:line="240" w:lineRule="auto"/>
+        <w:rPr>
+          <w:rFonts w:ascii="Arial" w:hAnsi="Arial" w:cs="Arial"/>
+          <w:color w:val="000000"/>
+          <w:sz w:val="19"/>
+          <w:szCs w:val="19"/>
+          <w:highlight w:val="lightGray"/>
+        </w:rPr>
+      </w:pPr>
+      <w:r>
+        <w:rPr>
+          <w:rFonts w:ascii="Arial" w:hAnsi="Arial" w:cs="Arial"/>
+          <w:color w:val="000000"/>
+          <w:sz w:val="19"/>
+          <w:szCs w:val="19"/>
+          <w:highlight w:val="lightGray"/>
+        </w:rPr>
+        <w:tab/>
+      </w:r>
+      <w:r>
+        <w:rPr>
+          <w:rFonts w:ascii="Arial" w:hAnsi="Arial" w:cs="Arial"/>
+          <w:color w:val="A31515"/>
+          <w:sz w:val="19"/>
+          <w:szCs w:val="19"/>
+          <w:highlight w:val="lightGray"/>
+        </w:rPr>
+        <w:t>"Thermal/TapChangerTemp"</w:t>
+      </w:r>
+      <w:r>
+        <w:rPr>
+          <w:rFonts w:ascii="Arial" w:hAnsi="Arial" w:cs="Arial"/>
+          <w:color w:val="000000"/>
+          <w:sz w:val="19"/>
+          <w:szCs w:val="19"/>
+          <w:highlight w:val="lightGray"/>
+        </w:rPr>
+        <w:t>,</w:t>
+      </w:r>
+    </w:p>
+    <w:p>
+      <w:pPr>
+        <w:autoSpaceDE w:val="0"/>
+        <w:autoSpaceDN w:val="0"/>
+        <w:adjustRightInd w:val="0"/>
+        <w:spacing w:after="0" w:line="240" w:lineRule="auto"/>
+        <w:rPr>
+          <w:rFonts w:ascii="Arial" w:hAnsi="Arial" w:cs="Arial"/>
+          <w:color w:val="000000"/>
+          <w:sz w:val="19"/>
+          <w:szCs w:val="19"/>
+          <w:highlight w:val="lightGray"/>
+        </w:rPr>
+      </w:pPr>
+      <w:r>
+        <w:rPr>
+          <w:rFonts w:ascii="Arial" w:hAnsi="Arial" w:cs="Arial"/>
+          <w:color w:val="000000"/>
+          <w:sz w:val="19"/>
+          <w:szCs w:val="19"/>
+          <w:highlight w:val="lightGray"/>
+        </w:rPr>
+        <w:tab/>
+      </w:r>
+      <w:r>
+        <w:rPr>
+          <w:rFonts w:ascii="Arial" w:hAnsi="Arial" w:cs="Arial"/>
+          <w:color w:val="A31515"/>
+          <w:sz w:val="19"/>
+          <w:szCs w:val="19"/>
+          <w:highlight w:val="lightGray"/>
+        </w:rPr>
+        <w:t>"Thermal/TapChangerTemp/1hAvg"</w:t>
+      </w:r>
+    </w:p>
+    <w:p>
+      <w:pPr>
+        <w:autoSpaceDE w:val="0"/>
+        <w:autoSpaceDN w:val="0"/>
+        <w:adjustRightInd w:val="0"/>
+        <w:spacing w:after="0" w:line="240" w:lineRule="auto"/>
+        <w:rPr>
+          <w:rFonts w:ascii="Arial" w:hAnsi="Arial" w:cs="Arial"/>
+          <w:color w:val="000000"/>
+          <w:sz w:val="19"/>
+          <w:szCs w:val="19"/>
+          <w:highlight w:val="lightGray"/>
+        </w:rPr>
+      </w:pPr>
+      <w:r>
+        <w:rPr>
+          <w:rFonts w:ascii="Arial" w:hAnsi="Arial" w:cs="Arial"/>
+          <w:color w:val="000000"/>
+          <w:sz w:val="19"/>
+          <w:szCs w:val="19"/>
+          <w:highlight w:val="lightGray"/>
+        </w:rPr>
+        <w:t>};</w:t>
+      </w:r>
+    </w:p>
+    <w:p>
+      <w:pPr>
+        <w:autoSpaceDE w:val="0"/>
+        <w:autoSpaceDN w:val="0"/>
+        <w:adjustRightInd w:val="0"/>
+        <w:spacing w:after="0" w:line="240" w:lineRule="auto"/>
+        <w:rPr>
+          <w:rFonts w:ascii="Arial" w:hAnsi="Arial" w:cs="Arial"/>
+          <w:color w:val="000000"/>
+          <w:sz w:val="19"/>
+          <w:szCs w:val="19"/>
+          <w:highlight w:val="lightGray"/>
+        </w:rPr>
+      </w:pPr>
+    </w:p>
+    <w:p>
+      <w:pPr>
+        <w:autoSpaceDE w:val="0"/>
+        <w:autoSpaceDN w:val="0"/>
+        <w:adjustRightInd w:val="0"/>
+        <w:spacing w:after="0" w:line="240" w:lineRule="auto"/>
+        <w:rPr>
+          <w:rFonts w:ascii="Arial" w:hAnsi="Arial" w:cs="Arial"/>
+          <w:color w:val="000000"/>
+          <w:sz w:val="19"/>
+          <w:szCs w:val="19"/>
+          <w:highlight w:val="lightGray"/>
+        </w:rPr>
+      </w:pPr>
+    </w:p>
+    <w:p>
+      <w:pPr>
+        <w:autoSpaceDE w:val="0"/>
+        <w:autoSpaceDN w:val="0"/>
+        <w:adjustRightInd w:val="0"/>
+        <w:spacing w:after="0" w:line="240" w:lineRule="auto"/>
+        <w:rPr>
+          <w:rFonts w:ascii="Arial" w:hAnsi="Arial" w:cs="Arial"/>
+          <w:color w:val="000000"/>
+          <w:sz w:val="19"/>
+          <w:szCs w:val="19"/>
+          <w:highlight w:val="lightGray"/>
+        </w:rPr>
+      </w:pPr>
+      <w:r>
+        <w:rPr>
+          <w:rFonts w:ascii="Arial" w:hAnsi="Arial" w:cs="Arial"/>
+          <w:color w:val="0000FF"/>
+          <w:sz w:val="19"/>
+          <w:szCs w:val="19"/>
+          <w:highlight w:val="lightGray"/>
+        </w:rPr>
         <w:lastRenderedPageBreak/>
-        <w:t>3.3 Connecting via Serial</w:t>
-      </w:r>
-      <w:bookmarkEnd w:id="31"/>
-    </w:p>
-    <w:p>
-      <w:pPr>
-        <w:autoSpaceDE w:val="0"/>
-        <w:autoSpaceDN w:val="0"/>
-        <w:adjustRightInd w:val="0"/>
-        <w:spacing w:after="0" w:line="240" w:lineRule="auto"/>
-        <w:rPr>
-          <w:rFonts w:ascii="Arial" w:hAnsi="Arial" w:cs="Arial"/>
-          <w:color w:val="000000"/>
-          <w:sz w:val="19"/>
-          <w:szCs w:val="19"/>
-          <w:highlight w:val="lightGray"/>
-        </w:rPr>
-      </w:pPr>
-      <w:r>
-        <w:rPr>
-          <w:rFonts w:ascii="Arial" w:hAnsi="Arial" w:cs="Arial"/>
-          <w:color w:val="008000"/>
-          <w:sz w:val="19"/>
-          <w:szCs w:val="19"/>
-          <w:highlight w:val="lightGray"/>
-        </w:rPr>
-        <w:t>//Setup serial parameters</w:t>
-      </w:r>
-    </w:p>
-    <w:p>
-      <w:pPr>
-        <w:autoSpaceDE w:val="0"/>
-        <w:autoSpaceDN w:val="0"/>
-        <w:adjustRightInd w:val="0"/>
-        <w:spacing w:after="0" w:line="240" w:lineRule="auto"/>
-        <w:rPr>
-          <w:rFonts w:ascii="Arial" w:hAnsi="Arial" w:cs="Arial"/>
-          <w:color w:val="000000"/>
-          <w:sz w:val="19"/>
-          <w:szCs w:val="19"/>
-          <w:highlight w:val="lightGray"/>
-        </w:rPr>
-      </w:pPr>
-      <w:r>
-        <w:rPr>
-          <w:rFonts w:ascii="Arial" w:hAnsi="Arial" w:cs="Arial"/>
-          <w:color w:val="000000"/>
-          <w:sz w:val="19"/>
-          <w:szCs w:val="19"/>
-          <w:highlight w:val="lightGray"/>
-        </w:rPr>
-        <w:t xml:space="preserve">SerialParameters params = </w:t>
-      </w:r>
-      <w:r>
-        <w:rPr>
-          <w:rFonts w:ascii="Arial" w:hAnsi="Arial" w:cs="Arial"/>
-          <w:color w:val="0000FF"/>
-          <w:sz w:val="19"/>
-          <w:szCs w:val="19"/>
-          <w:highlight w:val="lightGray"/>
-        </w:rPr>
-        <w:t>new</w:t>
-      </w:r>
-      <w:r>
-        <w:rPr>
-          <w:rFonts w:ascii="Arial" w:hAnsi="Arial" w:cs="Arial"/>
-          <w:color w:val="000000"/>
-          <w:sz w:val="19"/>
-          <w:szCs w:val="19"/>
-          <w:highlight w:val="lightGray"/>
-        </w:rPr>
-        <w:t xml:space="preserve"> SerialParameters();</w:t>
-      </w:r>
-    </w:p>
-    <w:p>
-      <w:pPr>
-        <w:autoSpaceDE w:val="0"/>
-        <w:autoSpaceDN w:val="0"/>
-        <w:adjustRightInd w:val="0"/>
-        <w:spacing w:after="0" w:line="240" w:lineRule="auto"/>
-        <w:rPr>
-          <w:rFonts w:ascii="Arial" w:hAnsi="Arial" w:cs="Arial"/>
-          <w:color w:val="000000"/>
-          <w:sz w:val="19"/>
-          <w:szCs w:val="19"/>
-          <w:highlight w:val="lightGray"/>
-        </w:rPr>
-      </w:pPr>
-      <w:r>
-        <w:rPr>
-          <w:rFonts w:ascii="Arial" w:hAnsi="Arial" w:cs="Arial"/>
-          <w:color w:val="000000"/>
-          <w:sz w:val="19"/>
-          <w:szCs w:val="19"/>
-          <w:highlight w:val="lightGray"/>
-        </w:rPr>
-        <w:t>params.setPortName(</w:t>
-      </w:r>
-      <w:r>
-        <w:rPr>
-          <w:rFonts w:ascii="Arial" w:hAnsi="Arial" w:cs="Arial"/>
-          <w:color w:val="A31515"/>
-          <w:sz w:val="19"/>
-          <w:szCs w:val="19"/>
-          <w:highlight w:val="lightGray"/>
-        </w:rPr>
-        <w:t>"COM</w:t>
-      </w:r>
-      <w:r>
-        <w:rPr>
-          <w:rFonts w:ascii="Arial" w:hAnsi="Arial" w:cs="Arial"/>
-          <w:color w:val="A31515"/>
-          <w:sz w:val="19"/>
-          <w:szCs w:val="19"/>
-          <w:highlight w:val="lightGray"/>
-        </w:rPr>
-        <w:t>1</w:t>
-      </w:r>
-      <w:r>
-        <w:rPr>
-          <w:rFonts w:ascii="Arial" w:hAnsi="Arial" w:cs="Arial"/>
-          <w:color w:val="A31515"/>
-          <w:sz w:val="19"/>
-          <w:szCs w:val="19"/>
-          <w:highlight w:val="lightGray"/>
-        </w:rPr>
-        <w:t>"</w:t>
-      </w:r>
-      <w:r>
-        <w:rPr>
-          <w:rFonts w:ascii="Arial" w:hAnsi="Arial" w:cs="Arial"/>
-          <w:color w:val="000000"/>
-          <w:sz w:val="19"/>
-          <w:szCs w:val="19"/>
-          <w:highlight w:val="lightGray"/>
-        </w:rPr>
-        <w:t>);</w:t>
-      </w:r>
-      <w:r>
-        <w:rPr>
-          <w:rFonts w:ascii="Arial" w:hAnsi="Arial" w:cs="Arial"/>
-          <w:color w:val="008000"/>
-          <w:sz w:val="19"/>
-          <w:szCs w:val="19"/>
-          <w:highlight w:val="lightGray"/>
-        </w:rPr>
-        <w:t>//PC COM port</w:t>
-      </w:r>
-    </w:p>
-    <w:p>
-      <w:pPr>
-        <w:autoSpaceDE w:val="0"/>
-        <w:autoSpaceDN w:val="0"/>
-        <w:adjustRightInd w:val="0"/>
-        <w:spacing w:after="0" w:line="240" w:lineRule="auto"/>
-        <w:rPr>
-          <w:rFonts w:ascii="Arial" w:hAnsi="Arial" w:cs="Arial"/>
-          <w:color w:val="000000"/>
-          <w:sz w:val="19"/>
-          <w:szCs w:val="19"/>
-          <w:highlight w:val="lightGray"/>
-        </w:rPr>
-      </w:pPr>
-      <w:r>
-        <w:rPr>
-          <w:rFonts w:ascii="Arial" w:hAnsi="Arial" w:cs="Arial"/>
-          <w:color w:val="000000"/>
-          <w:sz w:val="19"/>
-          <w:szCs w:val="19"/>
-          <w:highlight w:val="lightGray"/>
-        </w:rPr>
-        <w:t>params.setBaudRate(115200);</w:t>
-      </w:r>
-      <w:r>
-        <w:rPr>
-          <w:rFonts w:ascii="Arial" w:hAnsi="Arial" w:cs="Arial"/>
-          <w:color w:val="008000"/>
-          <w:sz w:val="19"/>
-          <w:szCs w:val="19"/>
-          <w:highlight w:val="lightGray"/>
-        </w:rPr>
-        <w:t>//baudrate set in Totus unit</w:t>
-      </w:r>
-    </w:p>
-    <w:p>
-      <w:pPr>
-        <w:autoSpaceDE w:val="0"/>
-        <w:autoSpaceDN w:val="0"/>
-        <w:adjustRightInd w:val="0"/>
-        <w:spacing w:after="0" w:line="240" w:lineRule="auto"/>
-        <w:rPr>
-          <w:rFonts w:ascii="Arial" w:hAnsi="Arial" w:cs="Arial"/>
-          <w:color w:val="000000"/>
-          <w:sz w:val="19"/>
-          <w:szCs w:val="19"/>
-          <w:highlight w:val="lightGray"/>
-        </w:rPr>
-      </w:pPr>
-      <w:r>
-        <w:rPr>
-          <w:rFonts w:ascii="Arial" w:hAnsi="Arial" w:cs="Arial"/>
-          <w:color w:val="000000"/>
-          <w:sz w:val="19"/>
-          <w:szCs w:val="19"/>
-          <w:highlight w:val="lightGray"/>
-        </w:rPr>
-        <w:t>params.setDatabits(SerialPort.DATABITS_8);</w:t>
-      </w:r>
-    </w:p>
-    <w:p>
-      <w:pPr>
-        <w:autoSpaceDE w:val="0"/>
-        <w:autoSpaceDN w:val="0"/>
-        <w:adjustRightInd w:val="0"/>
-        <w:spacing w:after="0" w:line="240" w:lineRule="auto"/>
-        <w:rPr>
-          <w:rFonts w:ascii="Arial" w:hAnsi="Arial" w:cs="Arial"/>
-          <w:color w:val="000000"/>
-          <w:sz w:val="19"/>
-          <w:szCs w:val="19"/>
-          <w:highlight w:val="lightGray"/>
-        </w:rPr>
-      </w:pPr>
-      <w:r>
-        <w:rPr>
-          <w:rFonts w:ascii="Arial" w:hAnsi="Arial" w:cs="Arial"/>
-          <w:color w:val="000000"/>
-          <w:sz w:val="19"/>
-          <w:szCs w:val="19"/>
-          <w:highlight w:val="lightGray"/>
-        </w:rPr>
-        <w:t>params.setParity(SerialPort.PARITY_NONE);</w:t>
-      </w:r>
-    </w:p>
-    <w:p>
-      <w:pPr>
-        <w:autoSpaceDE w:val="0"/>
-        <w:autoSpaceDN w:val="0"/>
-        <w:adjustRightInd w:val="0"/>
-        <w:spacing w:after="0" w:line="240" w:lineRule="auto"/>
-        <w:rPr>
-          <w:rFonts w:ascii="Arial" w:hAnsi="Arial" w:cs="Arial"/>
-          <w:color w:val="000000"/>
-          <w:sz w:val="19"/>
-          <w:szCs w:val="19"/>
-          <w:highlight w:val="lightGray"/>
-        </w:rPr>
-      </w:pPr>
-      <w:r>
-        <w:rPr>
-          <w:rFonts w:ascii="Arial" w:hAnsi="Arial" w:cs="Arial"/>
-          <w:color w:val="000000"/>
-          <w:sz w:val="19"/>
-          <w:szCs w:val="19"/>
-          <w:highlight w:val="lightGray"/>
-        </w:rPr>
-        <w:t>params.setStopbits(SerialPort.STOPBITS_1);</w:t>
-      </w:r>
-    </w:p>
-    <w:p>
-      <w:pPr>
-        <w:autoSpaceDE w:val="0"/>
-        <w:autoSpaceDN w:val="0"/>
-        <w:adjustRightInd w:val="0"/>
-        <w:spacing w:after="0" w:line="240" w:lineRule="auto"/>
-        <w:rPr>
-          <w:rFonts w:ascii="Arial" w:hAnsi="Arial" w:cs="Arial"/>
-          <w:color w:val="000000"/>
-          <w:sz w:val="19"/>
-          <w:szCs w:val="19"/>
-          <w:highlight w:val="lightGray"/>
-        </w:rPr>
-      </w:pPr>
-      <w:r>
-        <w:rPr>
-          <w:rFonts w:ascii="Arial" w:hAnsi="Arial" w:cs="Arial"/>
-          <w:color w:val="000000"/>
-          <w:sz w:val="19"/>
-          <w:szCs w:val="19"/>
-          <w:highlight w:val="lightGray"/>
-        </w:rPr>
-        <w:t>params.setEncoding(</w:t>
-      </w:r>
-      <w:r>
-        <w:rPr>
-          <w:rFonts w:ascii="Arial" w:hAnsi="Arial" w:cs="Arial"/>
-          <w:color w:val="A31515"/>
-          <w:sz w:val="19"/>
-          <w:szCs w:val="19"/>
-          <w:highlight w:val="lightGray"/>
-        </w:rPr>
-        <w:t>"rtu"</w:t>
-      </w:r>
-      <w:r>
-        <w:rPr>
-          <w:rFonts w:ascii="Arial" w:hAnsi="Arial" w:cs="Arial"/>
-          <w:color w:val="000000"/>
-          <w:sz w:val="19"/>
-          <w:szCs w:val="19"/>
-          <w:highlight w:val="lightGray"/>
-        </w:rPr>
-        <w:t xml:space="preserve">);  </w:t>
-      </w:r>
-      <w:r>
-        <w:rPr>
-          <w:rFonts w:ascii="Arial" w:hAnsi="Arial" w:cs="Arial"/>
-          <w:color w:val="008000"/>
-          <w:sz w:val="19"/>
-          <w:szCs w:val="19"/>
-          <w:highlight w:val="lightGray"/>
-        </w:rPr>
-        <w:t>//"ascii", "rtu"</w:t>
-      </w:r>
-    </w:p>
-    <w:p>
-      <w:pPr>
-        <w:autoSpaceDE w:val="0"/>
-        <w:autoSpaceDN w:val="0"/>
-        <w:adjustRightInd w:val="0"/>
-        <w:spacing w:after="0" w:line="240" w:lineRule="auto"/>
-        <w:rPr>
-          <w:rFonts w:ascii="Arial" w:hAnsi="Arial" w:cs="Arial"/>
-          <w:color w:val="000000"/>
-          <w:sz w:val="19"/>
-          <w:szCs w:val="19"/>
-          <w:highlight w:val="lightGray"/>
-        </w:rPr>
-      </w:pPr>
-      <w:r>
-        <w:rPr>
-          <w:rFonts w:ascii="Arial" w:hAnsi="Arial" w:cs="Arial"/>
-          <w:color w:val="000000"/>
-          <w:sz w:val="19"/>
-          <w:szCs w:val="19"/>
-          <w:highlight w:val="lightGray"/>
-        </w:rPr>
-        <w:t>params.setEcho(</w:t>
-      </w:r>
-      <w:r>
-        <w:rPr>
-          <w:rFonts w:ascii="Arial" w:hAnsi="Arial" w:cs="Arial"/>
-          <w:color w:val="0000FF"/>
-          <w:sz w:val="19"/>
-          <w:szCs w:val="19"/>
-          <w:highlight w:val="lightGray"/>
-        </w:rPr>
-        <w:t>false</w:t>
-      </w:r>
-      <w:r>
-        <w:rPr>
-          <w:rFonts w:ascii="Arial" w:hAnsi="Arial" w:cs="Arial"/>
-          <w:color w:val="000000"/>
-          <w:sz w:val="19"/>
-          <w:szCs w:val="19"/>
-          <w:highlight w:val="lightGray"/>
-        </w:rPr>
-        <w:t>);</w:t>
-      </w:r>
-    </w:p>
-    <w:p>
-      <w:pPr>
-        <w:autoSpaceDE w:val="0"/>
-        <w:autoSpaceDN w:val="0"/>
-        <w:adjustRightInd w:val="0"/>
-        <w:spacing w:after="0" w:line="240" w:lineRule="auto"/>
-        <w:rPr>
-          <w:rFonts w:ascii="Arial" w:hAnsi="Arial" w:cs="Arial"/>
-          <w:color w:val="000000"/>
-          <w:sz w:val="19"/>
-          <w:szCs w:val="19"/>
-          <w:highlight w:val="lightGray"/>
-        </w:rPr>
-      </w:pPr>
-      <w:r>
-        <w:rPr>
-          <w:rFonts w:ascii="Arial" w:hAnsi="Arial" w:cs="Arial"/>
-          <w:color w:val="000000"/>
-          <w:sz w:val="19"/>
-          <w:szCs w:val="19"/>
-          <w:highlight w:val="lightGray"/>
-        </w:rPr>
-        <w:t>params.setReceiveTimeout(3000);</w:t>
-      </w:r>
-    </w:p>
-    <w:p>
-      <w:pPr>
-        <w:autoSpaceDE w:val="0"/>
-        <w:autoSpaceDN w:val="0"/>
-        <w:adjustRightInd w:val="0"/>
-        <w:spacing w:after="0" w:line="240" w:lineRule="auto"/>
-        <w:rPr>
-          <w:rFonts w:ascii="Arial" w:hAnsi="Arial" w:cs="Arial"/>
-          <w:color w:val="000000"/>
-          <w:sz w:val="19"/>
-          <w:szCs w:val="19"/>
-          <w:highlight w:val="lightGray"/>
-        </w:rPr>
-      </w:pPr>
-    </w:p>
-    <w:p>
-      <w:pPr>
-        <w:autoSpaceDE w:val="0"/>
-        <w:autoSpaceDN w:val="0"/>
-        <w:adjustRightInd w:val="0"/>
-        <w:spacing w:after="0" w:line="240" w:lineRule="auto"/>
-        <w:rPr>
-          <w:rFonts w:ascii="Arial" w:hAnsi="Arial" w:cs="Arial"/>
-          <w:color w:val="000000"/>
-          <w:sz w:val="19"/>
-          <w:szCs w:val="19"/>
-          <w:highlight w:val="lightGray"/>
-        </w:rPr>
-      </w:pPr>
-      <w:r>
-        <w:rPr>
-          <w:rFonts w:ascii="Arial" w:hAnsi="Arial" w:cs="Arial"/>
-          <w:color w:val="000000"/>
-          <w:sz w:val="19"/>
-          <w:szCs w:val="19"/>
-          <w:highlight w:val="lightGray"/>
-        </w:rPr>
-        <w:t>params.setFlowControlIn(SerialPort.FLOWCONTROL_NONE);</w:t>
-      </w:r>
-      <w:r>
-        <w:rPr>
-          <w:rFonts w:ascii="Arial" w:hAnsi="Arial" w:cs="Arial"/>
-          <w:color w:val="008000"/>
-          <w:sz w:val="19"/>
-          <w:szCs w:val="19"/>
-          <w:highlight w:val="lightGray"/>
-        </w:rPr>
-        <w:t>//FLOWCONTROL_NONE for RS232, FLOWCONTROL_RTSCTS_IN for RS485</w:t>
-      </w:r>
-    </w:p>
-    <w:p>
-      <w:pPr>
-        <w:autoSpaceDE w:val="0"/>
-        <w:autoSpaceDN w:val="0"/>
-        <w:adjustRightInd w:val="0"/>
-        <w:spacing w:after="0" w:line="240" w:lineRule="auto"/>
-        <w:rPr>
-          <w:rFonts w:ascii="Arial" w:hAnsi="Arial" w:cs="Arial"/>
-          <w:color w:val="000000"/>
-          <w:sz w:val="19"/>
-          <w:szCs w:val="19"/>
-          <w:highlight w:val="lightGray"/>
-        </w:rPr>
-      </w:pPr>
-      <w:r>
-        <w:rPr>
-          <w:rFonts w:ascii="Arial" w:hAnsi="Arial" w:cs="Arial"/>
-          <w:color w:val="000000"/>
-          <w:sz w:val="19"/>
-          <w:szCs w:val="19"/>
-          <w:highlight w:val="lightGray"/>
-        </w:rPr>
-        <w:t xml:space="preserve">params.setFlowControlOut(SerialPort.FLOWCONTROL_NONE); </w:t>
-      </w:r>
-      <w:r>
-        <w:rPr>
-          <w:rFonts w:ascii="Arial" w:hAnsi="Arial" w:cs="Arial"/>
-          <w:color w:val="008000"/>
-          <w:sz w:val="19"/>
-          <w:szCs w:val="19"/>
-          <w:highlight w:val="lightGray"/>
-        </w:rPr>
-        <w:t>////FLOWCONTROL_NONE for RS232, FLOWCONTROL_RTSCTS_OUT for RS485</w:t>
-      </w:r>
-    </w:p>
-    <w:p>
-      <w:pPr>
-        <w:autoSpaceDE w:val="0"/>
-        <w:autoSpaceDN w:val="0"/>
-        <w:adjustRightInd w:val="0"/>
-        <w:spacing w:after="0" w:line="240" w:lineRule="auto"/>
-        <w:rPr>
-          <w:rFonts w:ascii="Arial" w:hAnsi="Arial" w:cs="Arial"/>
-          <w:color w:val="000000"/>
-          <w:sz w:val="19"/>
-          <w:szCs w:val="19"/>
-          <w:highlight w:val="lightGray"/>
-        </w:rPr>
-      </w:pPr>
-      <w:r>
-        <w:rPr>
-          <w:rFonts w:ascii="Arial" w:hAnsi="Arial" w:cs="Arial"/>
-          <w:color w:val="000000"/>
-          <w:sz w:val="19"/>
-          <w:szCs w:val="19"/>
-          <w:highlight w:val="lightGray"/>
-        </w:rPr>
-        <w:t xml:space="preserve">SerialConnection con = </w:t>
-      </w:r>
-      <w:r>
-        <w:rPr>
-          <w:rFonts w:ascii="Arial" w:hAnsi="Arial" w:cs="Arial"/>
-          <w:color w:val="0000FF"/>
-          <w:sz w:val="19"/>
-          <w:szCs w:val="19"/>
-          <w:highlight w:val="lightGray"/>
-        </w:rPr>
-        <w:t>new</w:t>
-      </w:r>
-      <w:r>
-        <w:rPr>
-          <w:rFonts w:ascii="Arial" w:hAnsi="Arial" w:cs="Arial"/>
-          <w:color w:val="000000"/>
-          <w:sz w:val="19"/>
-          <w:szCs w:val="19"/>
-          <w:highlight w:val="lightGray"/>
-        </w:rPr>
-        <w:t xml:space="preserve"> SerialConnection(params);</w:t>
-      </w:r>
-    </w:p>
-    <w:p>
-      <w:pPr>
-        <w:autoSpaceDE w:val="0"/>
-        <w:autoSpaceDN w:val="0"/>
-        <w:adjustRightInd w:val="0"/>
-        <w:spacing w:after="0" w:line="240" w:lineRule="auto"/>
-        <w:rPr>
-          <w:rFonts w:ascii="Arial" w:hAnsi="Arial" w:cs="Arial"/>
-          <w:color w:val="000000"/>
-          <w:sz w:val="19"/>
-          <w:szCs w:val="19"/>
-          <w:highlight w:val="lightGray"/>
-        </w:rPr>
-      </w:pPr>
-      <w:r>
-        <w:rPr>
-          <w:rFonts w:ascii="Arial" w:hAnsi="Arial" w:cs="Arial"/>
-          <w:color w:val="000000"/>
-          <w:sz w:val="19"/>
-          <w:szCs w:val="19"/>
-          <w:highlight w:val="lightGray"/>
-        </w:rPr>
-        <w:t xml:space="preserve">ModbusSerialTransaction trans = </w:t>
-      </w:r>
-      <w:r>
-        <w:rPr>
-          <w:rFonts w:ascii="Arial" w:hAnsi="Arial" w:cs="Arial"/>
-          <w:color w:val="0000FF"/>
-          <w:sz w:val="19"/>
-          <w:szCs w:val="19"/>
-          <w:highlight w:val="lightGray"/>
-        </w:rPr>
-        <w:t>new</w:t>
-      </w:r>
-      <w:r>
-        <w:rPr>
-          <w:rFonts w:ascii="Arial" w:hAnsi="Arial" w:cs="Arial"/>
-          <w:color w:val="000000"/>
-          <w:sz w:val="19"/>
-          <w:szCs w:val="19"/>
-          <w:highlight w:val="lightGray"/>
-        </w:rPr>
-        <w:t xml:space="preserve"> ModbusSerialTransaction(con);</w:t>
-      </w:r>
-    </w:p>
-    <w:p/>
-    <w:p>
-      <w:pPr>
-        <w:pStyle w:val="Heading2"/>
-      </w:pPr>
-      <w:bookmarkStart w:id="32" w:name="_Toc398904058"/>
-      <w:r>
-        <w:t>3.4 Reading values from Totus unit</w:t>
-      </w:r>
-      <w:bookmarkEnd w:id="32"/>
-    </w:p>
-    <w:p>
-      <w:r>
-        <w:t xml:space="preserve">Reading is done via </w:t>
-      </w:r>
-      <w:r>
-        <w:t>trans.setRequest() method</w:t>
-      </w:r>
-      <w:r>
-        <w:t xml:space="preserve"> that receive requests of type </w:t>
-      </w:r>
-      <w:r>
-        <w:t>R</w:t>
-      </w:r>
-      <w:r>
-        <w:t>eadInputRegistersRequest</w:t>
-      </w:r>
-      <w:r>
-        <w:t>/ReadInputDiscretesRequest</w:t>
-      </w:r>
-      <w:r>
-        <w:t xml:space="preserve"> </w:t>
-      </w:r>
-      <w:r>
-        <w:t xml:space="preserve">and </w:t>
-      </w:r>
-      <w:r>
-        <w:t xml:space="preserve">calling trans.execute() then </w:t>
-      </w:r>
-      <w:r>
-        <w:t xml:space="preserve">trans.getResponse() </w:t>
-      </w:r>
-      <w:r>
-        <w:t xml:space="preserve">returns </w:t>
-      </w:r>
-      <w:r>
-        <w:t xml:space="preserve">ReadInputRegistersResponse/ReadInputDiscretesResponse objects with array </w:t>
-      </w:r>
-      <w:r>
-        <w:t>of values dependin</w:t>
-      </w:r>
-      <w:r>
-        <w:t>g on the type of the dictionary.</w:t>
-      </w:r>
-    </w:p>
-    <w:p>
-      <w:pPr>
-        <w:pStyle w:val="Heading3"/>
-      </w:pPr>
-      <w:bookmarkStart w:id="33" w:name="_Toc398904059"/>
-      <w:r>
-        <w:t xml:space="preserve">3.4.1 </w:t>
-      </w:r>
-      <w:r>
-        <w:t>Reading temperatures</w:t>
-      </w:r>
-      <w:bookmarkEnd w:id="33"/>
-    </w:p>
-    <w:p>
-      <w:pPr>
-        <w:autoSpaceDE w:val="0"/>
-        <w:autoSpaceDN w:val="0"/>
-        <w:adjustRightInd w:val="0"/>
-        <w:spacing w:after="0" w:line="240" w:lineRule="auto"/>
-        <w:rPr>
-          <w:rFonts w:ascii="Arial" w:hAnsi="Arial" w:cs="Arial"/>
-          <w:color w:val="000000"/>
-          <w:sz w:val="19"/>
-          <w:szCs w:val="19"/>
-          <w:highlight w:val="lightGray"/>
-        </w:rPr>
-      </w:pPr>
-      <w:r>
-        <w:rPr>
-          <w:rFonts w:ascii="Arial" w:hAnsi="Arial" w:cs="Arial"/>
-          <w:color w:val="0000FF"/>
-          <w:sz w:val="19"/>
-          <w:szCs w:val="19"/>
-          <w:highlight w:val="lightGray"/>
-        </w:rPr>
-        <w:t>int</w:t>
-      </w:r>
-      <w:r>
-        <w:rPr>
-          <w:rFonts w:ascii="Arial" w:hAnsi="Arial" w:cs="Arial"/>
-          <w:color w:val="000000"/>
-          <w:sz w:val="19"/>
-          <w:szCs w:val="19"/>
-          <w:highlight w:val="lightGray"/>
-        </w:rPr>
-        <w:t xml:space="preserve"> startAddress = 1000;</w:t>
-      </w:r>
-    </w:p>
-    <w:p>
-      <w:pPr>
-        <w:autoSpaceDE w:val="0"/>
-        <w:autoSpaceDN w:val="0"/>
-        <w:adjustRightInd w:val="0"/>
-        <w:spacing w:after="0" w:line="240" w:lineRule="auto"/>
-        <w:rPr>
-          <w:rFonts w:ascii="Arial" w:hAnsi="Arial" w:cs="Arial"/>
-          <w:color w:val="000000"/>
-          <w:sz w:val="19"/>
-          <w:szCs w:val="19"/>
-          <w:highlight w:val="lightGray"/>
-        </w:rPr>
-      </w:pPr>
-      <w:r>
-        <w:rPr>
-          <w:rFonts w:ascii="Arial" w:hAnsi="Arial" w:cs="Arial"/>
-          <w:color w:val="0000FF"/>
-          <w:sz w:val="19"/>
-          <w:szCs w:val="19"/>
-          <w:highlight w:val="lightGray"/>
-        </w:rPr>
-        <w:t>int</w:t>
-      </w:r>
-      <w:r>
-        <w:rPr>
-          <w:rFonts w:ascii="Arial" w:hAnsi="Arial" w:cs="Arial"/>
-          <w:color w:val="000000"/>
-          <w:sz w:val="19"/>
-          <w:szCs w:val="19"/>
-          <w:highlight w:val="lightGray"/>
-        </w:rPr>
-        <w:t xml:space="preserve"> numInputs = 10;</w:t>
-      </w:r>
-    </w:p>
-    <w:p>
-      <w:pPr>
-        <w:autoSpaceDE w:val="0"/>
-        <w:autoSpaceDN w:val="0"/>
-        <w:adjustRightInd w:val="0"/>
-        <w:spacing w:after="0" w:line="240" w:lineRule="auto"/>
-        <w:rPr>
-          <w:rFonts w:ascii="Arial" w:hAnsi="Arial" w:cs="Arial"/>
-          <w:color w:val="000000"/>
-          <w:sz w:val="19"/>
-          <w:szCs w:val="19"/>
-          <w:highlight w:val="lightGray"/>
-        </w:rPr>
-      </w:pPr>
-      <w:r>
-        <w:rPr>
-          <w:rFonts w:ascii="Arial" w:hAnsi="Arial" w:cs="Arial"/>
-          <w:color w:val="000000"/>
-          <w:sz w:val="19"/>
-          <w:szCs w:val="19"/>
-          <w:highlight w:val="lightGray"/>
-        </w:rPr>
-        <w:t xml:space="preserve">ReadInputRegistersRequest req = </w:t>
-      </w:r>
-      <w:r>
-        <w:rPr>
-          <w:rFonts w:ascii="Arial" w:hAnsi="Arial" w:cs="Arial"/>
-          <w:color w:val="0000FF"/>
-          <w:sz w:val="19"/>
-          <w:szCs w:val="19"/>
-          <w:highlight w:val="lightGray"/>
-        </w:rPr>
-        <w:t>new</w:t>
-      </w:r>
-      <w:r>
-        <w:rPr>
-          <w:rFonts w:ascii="Arial" w:hAnsi="Arial" w:cs="Arial"/>
-          <w:color w:val="000000"/>
-          <w:sz w:val="19"/>
-          <w:szCs w:val="19"/>
-          <w:highlight w:val="lightGray"/>
-        </w:rPr>
-        <w:t xml:space="preserve"> ReadInputRegistersRequest(startAddress, numInputs);</w:t>
-      </w:r>
-    </w:p>
-    <w:p>
-      <w:pPr>
-        <w:autoSpaceDE w:val="0"/>
-        <w:autoSpaceDN w:val="0"/>
-        <w:adjustRightInd w:val="0"/>
-        <w:spacing w:after="0" w:line="240" w:lineRule="auto"/>
-        <w:rPr>
-          <w:rFonts w:ascii="Arial" w:hAnsi="Arial" w:cs="Arial"/>
-          <w:color w:val="000000"/>
-          <w:sz w:val="19"/>
-          <w:szCs w:val="19"/>
-          <w:highlight w:val="lightGray"/>
-        </w:rPr>
-      </w:pPr>
-      <w:r>
-        <w:rPr>
-          <w:rFonts w:ascii="Arial" w:hAnsi="Arial" w:cs="Arial"/>
-          <w:color w:val="000000"/>
-          <w:sz w:val="19"/>
-          <w:szCs w:val="19"/>
-          <w:highlight w:val="lightGray"/>
-        </w:rPr>
-        <w:t>req.setUnitID(1);</w:t>
-      </w:r>
-    </w:p>
-    <w:p>
-      <w:pPr>
-        <w:autoSpaceDE w:val="0"/>
-        <w:autoSpaceDN w:val="0"/>
-        <w:adjustRightInd w:val="0"/>
-        <w:spacing w:after="0" w:line="240" w:lineRule="auto"/>
-        <w:rPr>
-          <w:rFonts w:ascii="Arial" w:hAnsi="Arial" w:cs="Arial"/>
-          <w:color w:val="000000"/>
-          <w:sz w:val="19"/>
-          <w:szCs w:val="19"/>
-          <w:highlight w:val="lightGray"/>
-        </w:rPr>
-      </w:pPr>
-      <w:r>
-        <w:rPr>
-          <w:rFonts w:ascii="Arial" w:hAnsi="Arial" w:cs="Arial"/>
-          <w:color w:val="000000"/>
-          <w:sz w:val="19"/>
-          <w:szCs w:val="19"/>
-          <w:highlight w:val="lightGray"/>
-        </w:rPr>
-        <w:t>trans.setRequest(req);</w:t>
-      </w:r>
-    </w:p>
-    <w:p>
-      <w:pPr>
-        <w:autoSpaceDE w:val="0"/>
-        <w:autoSpaceDN w:val="0"/>
-        <w:adjustRightInd w:val="0"/>
-        <w:spacing w:after="0" w:line="240" w:lineRule="auto"/>
-        <w:rPr>
-          <w:rFonts w:ascii="Arial" w:hAnsi="Arial" w:cs="Arial"/>
-          <w:color w:val="000000"/>
-          <w:sz w:val="19"/>
-          <w:szCs w:val="19"/>
-          <w:highlight w:val="lightGray"/>
-        </w:rPr>
-      </w:pPr>
-      <w:r>
-        <w:rPr>
-          <w:rFonts w:ascii="Arial" w:hAnsi="Arial" w:cs="Arial"/>
-          <w:color w:val="000000"/>
-          <w:sz w:val="19"/>
-          <w:szCs w:val="19"/>
-          <w:highlight w:val="lightGray"/>
-        </w:rPr>
-        <w:t>trans.execute();</w:t>
-      </w:r>
-    </w:p>
-    <w:p>
-      <w:pPr>
-        <w:autoSpaceDE w:val="0"/>
-        <w:autoSpaceDN w:val="0"/>
-        <w:adjustRightInd w:val="0"/>
-        <w:spacing w:after="0" w:line="240" w:lineRule="auto"/>
-        <w:rPr>
-          <w:rFonts w:ascii="Arial" w:hAnsi="Arial" w:cs="Arial"/>
-          <w:color w:val="000000"/>
-          <w:sz w:val="19"/>
-          <w:szCs w:val="19"/>
-          <w:highlight w:val="lightGray"/>
-        </w:rPr>
-      </w:pPr>
-      <w:r>
-        <w:rPr>
-          <w:rFonts w:ascii="Arial" w:hAnsi="Arial" w:cs="Arial"/>
-          <w:color w:val="000000"/>
-          <w:sz w:val="19"/>
-          <w:szCs w:val="19"/>
-          <w:highlight w:val="lightGray"/>
-        </w:rPr>
-        <w:t>ReadInputRegistersResponse res = (ReadInputRegistersResponse)trans.getResponse();</w:t>
-      </w:r>
-    </w:p>
-    <w:p>
-      <w:pPr>
-        <w:autoSpaceDE w:val="0"/>
-        <w:autoSpaceDN w:val="0"/>
-        <w:adjustRightInd w:val="0"/>
-        <w:spacing w:after="0" w:line="240" w:lineRule="auto"/>
-        <w:rPr>
-          <w:rFonts w:ascii="Arial" w:hAnsi="Arial" w:cs="Arial"/>
-          <w:color w:val="000000"/>
-          <w:sz w:val="19"/>
-          <w:szCs w:val="19"/>
-          <w:highlight w:val="lightGray"/>
-        </w:rPr>
-      </w:pPr>
-    </w:p>
-    <w:p>
-      <w:pPr>
-        <w:autoSpaceDE w:val="0"/>
-        <w:autoSpaceDN w:val="0"/>
-        <w:adjustRightInd w:val="0"/>
-        <w:spacing w:after="0" w:line="240" w:lineRule="auto"/>
-        <w:rPr>
-          <w:rFonts w:ascii="Arial" w:hAnsi="Arial" w:cs="Arial"/>
-          <w:color w:val="000000"/>
-          <w:sz w:val="19"/>
-          <w:szCs w:val="19"/>
-          <w:highlight w:val="lightGray"/>
-        </w:rPr>
-      </w:pPr>
-      <w:r>
-        <w:rPr>
-          <w:rFonts w:ascii="Arial" w:hAnsi="Arial" w:cs="Arial"/>
-          <w:color w:val="000000"/>
-          <w:sz w:val="19"/>
-          <w:szCs w:val="19"/>
-          <w:highlight w:val="lightGray"/>
-        </w:rPr>
-        <w:t>String totusTemps[] = {</w:t>
-      </w:r>
-    </w:p>
-    <w:p>
-      <w:pPr>
-        <w:autoSpaceDE w:val="0"/>
-        <w:autoSpaceDN w:val="0"/>
-        <w:adjustRightInd w:val="0"/>
-        <w:spacing w:after="0" w:line="240" w:lineRule="auto"/>
-        <w:rPr>
-          <w:rFonts w:ascii="Arial" w:hAnsi="Arial" w:cs="Arial"/>
-          <w:color w:val="000000"/>
-          <w:sz w:val="19"/>
-          <w:szCs w:val="19"/>
-          <w:highlight w:val="lightGray"/>
-        </w:rPr>
-      </w:pPr>
-      <w:r>
-        <w:rPr>
-          <w:rFonts w:ascii="Arial" w:hAnsi="Arial" w:cs="Arial"/>
-          <w:color w:val="000000"/>
-          <w:sz w:val="19"/>
-          <w:szCs w:val="19"/>
-          <w:highlight w:val="lightGray"/>
-        </w:rPr>
-        <w:tab/>
-      </w:r>
-      <w:r>
-        <w:rPr>
-          <w:rFonts w:ascii="Arial" w:hAnsi="Arial" w:cs="Arial"/>
-          <w:color w:val="A31515"/>
-          <w:sz w:val="19"/>
-          <w:szCs w:val="19"/>
-          <w:highlight w:val="lightGray"/>
-        </w:rPr>
-        <w:t>"Thermal/AmbientTemp"</w:t>
-      </w:r>
-      <w:r>
-        <w:rPr>
-          <w:rFonts w:ascii="Arial" w:hAnsi="Arial" w:cs="Arial"/>
-          <w:color w:val="000000"/>
-          <w:sz w:val="19"/>
-          <w:szCs w:val="19"/>
-          <w:highlight w:val="lightGray"/>
-        </w:rPr>
-        <w:t>,</w:t>
-      </w:r>
-    </w:p>
-    <w:p>
-      <w:pPr>
-        <w:autoSpaceDE w:val="0"/>
-        <w:autoSpaceDN w:val="0"/>
-        <w:adjustRightInd w:val="0"/>
-        <w:spacing w:after="0" w:line="240" w:lineRule="auto"/>
-        <w:rPr>
-          <w:rFonts w:ascii="Arial" w:hAnsi="Arial" w:cs="Arial"/>
-          <w:color w:val="000000"/>
-          <w:sz w:val="19"/>
-          <w:szCs w:val="19"/>
-          <w:highlight w:val="lightGray"/>
-        </w:rPr>
-      </w:pPr>
-      <w:r>
-        <w:rPr>
-          <w:rFonts w:ascii="Arial" w:hAnsi="Arial" w:cs="Arial"/>
-          <w:color w:val="000000"/>
-          <w:sz w:val="19"/>
-          <w:szCs w:val="19"/>
-          <w:highlight w:val="lightGray"/>
-        </w:rPr>
-        <w:tab/>
-      </w:r>
-      <w:r>
-        <w:rPr>
-          <w:rFonts w:ascii="Arial" w:hAnsi="Arial" w:cs="Arial"/>
-          <w:color w:val="A31515"/>
-          <w:sz w:val="19"/>
-          <w:szCs w:val="19"/>
-          <w:highlight w:val="lightGray"/>
-        </w:rPr>
-        <w:t>"Thermal/AmbientTemp/1hAvg"</w:t>
-      </w:r>
-      <w:r>
-        <w:rPr>
-          <w:rFonts w:ascii="Arial" w:hAnsi="Arial" w:cs="Arial"/>
-          <w:color w:val="000000"/>
-          <w:sz w:val="19"/>
-          <w:szCs w:val="19"/>
-          <w:highlight w:val="lightGray"/>
-        </w:rPr>
-        <w:t>,</w:t>
-      </w:r>
-    </w:p>
-    <w:p>
-      <w:pPr>
-        <w:autoSpaceDE w:val="0"/>
-        <w:autoSpaceDN w:val="0"/>
-        <w:adjustRightInd w:val="0"/>
-        <w:spacing w:after="0" w:line="240" w:lineRule="auto"/>
-        <w:rPr>
-          <w:rFonts w:ascii="Arial" w:hAnsi="Arial" w:cs="Arial"/>
-          <w:color w:val="000000"/>
-          <w:sz w:val="19"/>
-          <w:szCs w:val="19"/>
-          <w:highlight w:val="lightGray"/>
-        </w:rPr>
-      </w:pPr>
-      <w:r>
-        <w:rPr>
-          <w:rFonts w:ascii="Arial" w:hAnsi="Arial" w:cs="Arial"/>
-          <w:color w:val="000000"/>
-          <w:sz w:val="19"/>
-          <w:szCs w:val="19"/>
-          <w:highlight w:val="lightGray"/>
-        </w:rPr>
-        <w:tab/>
-      </w:r>
-      <w:r>
-        <w:rPr>
-          <w:rFonts w:ascii="Arial" w:hAnsi="Arial" w:cs="Arial"/>
-          <w:color w:val="A31515"/>
-          <w:sz w:val="19"/>
-          <w:szCs w:val="19"/>
-          <w:highlight w:val="lightGray"/>
-        </w:rPr>
-        <w:t>"Thermal/AmbientHumidity"</w:t>
-      </w:r>
-      <w:r>
-        <w:rPr>
-          <w:rFonts w:ascii="Arial" w:hAnsi="Arial" w:cs="Arial"/>
-          <w:color w:val="000000"/>
-          <w:sz w:val="19"/>
-          <w:szCs w:val="19"/>
-          <w:highlight w:val="lightGray"/>
-        </w:rPr>
-        <w:t>,</w:t>
-      </w:r>
-    </w:p>
-    <w:p>
-      <w:pPr>
-        <w:autoSpaceDE w:val="0"/>
-        <w:autoSpaceDN w:val="0"/>
-        <w:adjustRightInd w:val="0"/>
-        <w:spacing w:after="0" w:line="240" w:lineRule="auto"/>
-        <w:rPr>
-          <w:rFonts w:ascii="Arial" w:hAnsi="Arial" w:cs="Arial"/>
-          <w:color w:val="000000"/>
-          <w:sz w:val="19"/>
-          <w:szCs w:val="19"/>
-          <w:highlight w:val="lightGray"/>
-        </w:rPr>
-      </w:pPr>
-      <w:r>
-        <w:rPr>
-          <w:rFonts w:ascii="Arial" w:hAnsi="Arial" w:cs="Arial"/>
-          <w:color w:val="000000"/>
-          <w:sz w:val="19"/>
-          <w:szCs w:val="19"/>
-          <w:highlight w:val="lightGray"/>
-        </w:rPr>
-        <w:tab/>
-      </w:r>
-      <w:r>
-        <w:rPr>
-          <w:rFonts w:ascii="Arial" w:hAnsi="Arial" w:cs="Arial"/>
-          <w:color w:val="A31515"/>
-          <w:sz w:val="19"/>
-          <w:szCs w:val="19"/>
-          <w:highlight w:val="lightGray"/>
-        </w:rPr>
-        <w:t>"Thermal/AmbientHumidity/1hAvg"</w:t>
-      </w:r>
-      <w:r>
-        <w:rPr>
-          <w:rFonts w:ascii="Arial" w:hAnsi="Arial" w:cs="Arial"/>
-          <w:color w:val="000000"/>
-          <w:sz w:val="19"/>
-          <w:szCs w:val="19"/>
-          <w:highlight w:val="lightGray"/>
-        </w:rPr>
-        <w:t>,</w:t>
-      </w:r>
-    </w:p>
-    <w:p>
-      <w:pPr>
-        <w:autoSpaceDE w:val="0"/>
-        <w:autoSpaceDN w:val="0"/>
-        <w:adjustRightInd w:val="0"/>
-        <w:spacing w:after="0" w:line="240" w:lineRule="auto"/>
-        <w:rPr>
-          <w:rFonts w:ascii="Arial" w:hAnsi="Arial" w:cs="Arial"/>
-          <w:color w:val="000000"/>
-          <w:sz w:val="19"/>
-          <w:szCs w:val="19"/>
-          <w:highlight w:val="lightGray"/>
-        </w:rPr>
-      </w:pPr>
-      <w:r>
-        <w:rPr>
-          <w:rFonts w:ascii="Arial" w:hAnsi="Arial" w:cs="Arial"/>
-          <w:color w:val="000000"/>
-          <w:sz w:val="19"/>
-          <w:szCs w:val="19"/>
-          <w:highlight w:val="lightGray"/>
-        </w:rPr>
-        <w:tab/>
-      </w:r>
-      <w:r>
-        <w:rPr>
-          <w:rFonts w:ascii="Arial" w:hAnsi="Arial" w:cs="Arial"/>
-          <w:color w:val="A31515"/>
-          <w:sz w:val="19"/>
-          <w:szCs w:val="19"/>
-          <w:highlight w:val="lightGray"/>
-        </w:rPr>
-        <w:t>"Thermal/TopOilTemp"</w:t>
-      </w:r>
-      <w:r>
-        <w:rPr>
-          <w:rFonts w:ascii="Arial" w:hAnsi="Arial" w:cs="Arial"/>
-          <w:color w:val="000000"/>
-          <w:sz w:val="19"/>
-          <w:szCs w:val="19"/>
-          <w:highlight w:val="lightGray"/>
-        </w:rPr>
-        <w:t>,</w:t>
-      </w:r>
-    </w:p>
-    <w:p>
-      <w:pPr>
-        <w:autoSpaceDE w:val="0"/>
-        <w:autoSpaceDN w:val="0"/>
-        <w:adjustRightInd w:val="0"/>
-        <w:spacing w:after="0" w:line="240" w:lineRule="auto"/>
-        <w:rPr>
-          <w:rFonts w:ascii="Arial" w:hAnsi="Arial" w:cs="Arial"/>
-          <w:color w:val="000000"/>
-          <w:sz w:val="19"/>
-          <w:szCs w:val="19"/>
-          <w:highlight w:val="lightGray"/>
-        </w:rPr>
-      </w:pPr>
-      <w:r>
-        <w:rPr>
-          <w:rFonts w:ascii="Arial" w:hAnsi="Arial" w:cs="Arial"/>
-          <w:color w:val="000000"/>
-          <w:sz w:val="19"/>
-          <w:szCs w:val="19"/>
-          <w:highlight w:val="lightGray"/>
-        </w:rPr>
-        <w:tab/>
-      </w:r>
-      <w:r>
-        <w:rPr>
-          <w:rFonts w:ascii="Arial" w:hAnsi="Arial" w:cs="Arial"/>
-          <w:color w:val="A31515"/>
-          <w:sz w:val="19"/>
-          <w:szCs w:val="19"/>
-          <w:highlight w:val="lightGray"/>
-        </w:rPr>
-        <w:t>"Thermal/TopOilTemp/1hAvg"</w:t>
-      </w:r>
-      <w:r>
-        <w:rPr>
-          <w:rFonts w:ascii="Arial" w:hAnsi="Arial" w:cs="Arial"/>
-          <w:color w:val="000000"/>
-          <w:sz w:val="19"/>
-          <w:szCs w:val="19"/>
-          <w:highlight w:val="lightGray"/>
-        </w:rPr>
-        <w:t>,</w:t>
-      </w:r>
-    </w:p>
-    <w:p>
-      <w:pPr>
-        <w:autoSpaceDE w:val="0"/>
-        <w:autoSpaceDN w:val="0"/>
-        <w:adjustRightInd w:val="0"/>
-        <w:spacing w:after="0" w:line="240" w:lineRule="auto"/>
-        <w:rPr>
-          <w:rFonts w:ascii="Arial" w:hAnsi="Arial" w:cs="Arial"/>
-          <w:color w:val="000000"/>
-          <w:sz w:val="19"/>
-          <w:szCs w:val="19"/>
-          <w:highlight w:val="lightGray"/>
-        </w:rPr>
-      </w:pPr>
-      <w:r>
-        <w:rPr>
-          <w:rFonts w:ascii="Arial" w:hAnsi="Arial" w:cs="Arial"/>
-          <w:color w:val="000000"/>
-          <w:sz w:val="19"/>
-          <w:szCs w:val="19"/>
-          <w:highlight w:val="lightGray"/>
-        </w:rPr>
-        <w:tab/>
-      </w:r>
-      <w:r>
-        <w:rPr>
-          <w:rFonts w:ascii="Arial" w:hAnsi="Arial" w:cs="Arial"/>
-          <w:color w:val="A31515"/>
-          <w:sz w:val="19"/>
-          <w:szCs w:val="19"/>
-          <w:highlight w:val="lightGray"/>
-        </w:rPr>
-        <w:t>"Thermal/BottomOilTemp"</w:t>
-      </w:r>
-      <w:r>
-        <w:rPr>
-          <w:rFonts w:ascii="Arial" w:hAnsi="Arial" w:cs="Arial"/>
-          <w:color w:val="000000"/>
-          <w:sz w:val="19"/>
-          <w:szCs w:val="19"/>
-          <w:highlight w:val="lightGray"/>
-        </w:rPr>
-        <w:t>,</w:t>
-      </w:r>
-    </w:p>
-    <w:p>
-      <w:pPr>
-        <w:autoSpaceDE w:val="0"/>
-        <w:autoSpaceDN w:val="0"/>
-        <w:adjustRightInd w:val="0"/>
-        <w:spacing w:after="0" w:line="240" w:lineRule="auto"/>
-        <w:rPr>
-          <w:rFonts w:ascii="Arial" w:hAnsi="Arial" w:cs="Arial"/>
-          <w:color w:val="000000"/>
-          <w:sz w:val="19"/>
-          <w:szCs w:val="19"/>
-          <w:highlight w:val="lightGray"/>
-        </w:rPr>
-      </w:pPr>
-      <w:r>
-        <w:rPr>
-          <w:rFonts w:ascii="Arial" w:hAnsi="Arial" w:cs="Arial"/>
-          <w:color w:val="000000"/>
-          <w:sz w:val="19"/>
-          <w:szCs w:val="19"/>
-          <w:highlight w:val="lightGray"/>
-        </w:rPr>
-        <w:tab/>
-      </w:r>
-      <w:r>
-        <w:rPr>
-          <w:rFonts w:ascii="Arial" w:hAnsi="Arial" w:cs="Arial"/>
-          <w:color w:val="A31515"/>
-          <w:sz w:val="19"/>
-          <w:szCs w:val="19"/>
-          <w:highlight w:val="lightGray"/>
-        </w:rPr>
-        <w:t>"Thermal/BottomOilTemp/1hAvg"</w:t>
-      </w:r>
-      <w:r>
-        <w:rPr>
-          <w:rFonts w:ascii="Arial" w:hAnsi="Arial" w:cs="Arial"/>
-          <w:color w:val="000000"/>
-          <w:sz w:val="19"/>
-          <w:szCs w:val="19"/>
-          <w:highlight w:val="lightGray"/>
-        </w:rPr>
-        <w:t>,</w:t>
-      </w:r>
-    </w:p>
-    <w:p>
-      <w:pPr>
-        <w:autoSpaceDE w:val="0"/>
-        <w:autoSpaceDN w:val="0"/>
-        <w:adjustRightInd w:val="0"/>
-        <w:spacing w:after="0" w:line="240" w:lineRule="auto"/>
-        <w:rPr>
-          <w:rFonts w:ascii="Arial" w:hAnsi="Arial" w:cs="Arial"/>
-          <w:color w:val="000000"/>
-          <w:sz w:val="19"/>
-          <w:szCs w:val="19"/>
-          <w:highlight w:val="lightGray"/>
-        </w:rPr>
-      </w:pPr>
-      <w:r>
-        <w:rPr>
-          <w:rFonts w:ascii="Arial" w:hAnsi="Arial" w:cs="Arial"/>
-          <w:color w:val="000000"/>
-          <w:sz w:val="19"/>
-          <w:szCs w:val="19"/>
-          <w:highlight w:val="lightGray"/>
-        </w:rPr>
-        <w:tab/>
-      </w:r>
-      <w:r>
-        <w:rPr>
-          <w:rFonts w:ascii="Arial" w:hAnsi="Arial" w:cs="Arial"/>
-          <w:color w:val="A31515"/>
-          <w:sz w:val="19"/>
-          <w:szCs w:val="19"/>
-          <w:highlight w:val="lightGray"/>
-        </w:rPr>
-        <w:t>"Thermal/TapChangerTemp"</w:t>
-      </w:r>
-      <w:r>
-        <w:rPr>
-          <w:rFonts w:ascii="Arial" w:hAnsi="Arial" w:cs="Arial"/>
-          <w:color w:val="000000"/>
-          <w:sz w:val="19"/>
-          <w:szCs w:val="19"/>
-          <w:highlight w:val="lightGray"/>
-        </w:rPr>
-        <w:t>,</w:t>
-      </w:r>
-    </w:p>
-    <w:p>
-      <w:pPr>
-        <w:autoSpaceDE w:val="0"/>
-        <w:autoSpaceDN w:val="0"/>
-        <w:adjustRightInd w:val="0"/>
-        <w:spacing w:after="0" w:line="240" w:lineRule="auto"/>
-        <w:rPr>
-          <w:rFonts w:ascii="Arial" w:hAnsi="Arial" w:cs="Arial"/>
-          <w:color w:val="000000"/>
-          <w:sz w:val="19"/>
-          <w:szCs w:val="19"/>
-          <w:highlight w:val="lightGray"/>
-        </w:rPr>
-      </w:pPr>
-      <w:r>
-        <w:rPr>
-          <w:rFonts w:ascii="Arial" w:hAnsi="Arial" w:cs="Arial"/>
-          <w:color w:val="000000"/>
-          <w:sz w:val="19"/>
-          <w:szCs w:val="19"/>
-          <w:highlight w:val="lightGray"/>
-        </w:rPr>
-        <w:tab/>
-      </w:r>
-      <w:r>
-        <w:rPr>
-          <w:rFonts w:ascii="Arial" w:hAnsi="Arial" w:cs="Arial"/>
-          <w:color w:val="A31515"/>
-          <w:sz w:val="19"/>
-          <w:szCs w:val="19"/>
-          <w:highlight w:val="lightGray"/>
-        </w:rPr>
-        <w:t>"Thermal/TapChangerTemp/1hAvg"</w:t>
-      </w:r>
-    </w:p>
-    <w:p>
-      <w:pPr>
-        <w:autoSpaceDE w:val="0"/>
-        <w:autoSpaceDN w:val="0"/>
-        <w:adjustRightInd w:val="0"/>
-        <w:spacing w:after="0" w:line="240" w:lineRule="auto"/>
-        <w:rPr>
-          <w:rFonts w:ascii="Arial" w:hAnsi="Arial" w:cs="Arial"/>
-          <w:color w:val="000000"/>
-          <w:sz w:val="19"/>
-          <w:szCs w:val="19"/>
-          <w:highlight w:val="lightGray"/>
-        </w:rPr>
-      </w:pPr>
-      <w:r>
-        <w:rPr>
-          <w:rFonts w:ascii="Arial" w:hAnsi="Arial" w:cs="Arial"/>
-          <w:color w:val="000000"/>
-          <w:sz w:val="19"/>
-          <w:szCs w:val="19"/>
-          <w:highlight w:val="lightGray"/>
-        </w:rPr>
-        <w:t>};</w:t>
-      </w:r>
-    </w:p>
-    <w:p>
-      <w:pPr>
-        <w:autoSpaceDE w:val="0"/>
-        <w:autoSpaceDN w:val="0"/>
-        <w:adjustRightInd w:val="0"/>
-        <w:spacing w:after="0" w:line="240" w:lineRule="auto"/>
-        <w:rPr>
-          <w:rFonts w:ascii="Arial" w:hAnsi="Arial" w:cs="Arial"/>
-          <w:color w:val="000000"/>
-          <w:sz w:val="19"/>
-          <w:szCs w:val="19"/>
-          <w:highlight w:val="lightGray"/>
-        </w:rPr>
-      </w:pPr>
-    </w:p>
-    <w:p>
-      <w:pPr>
-        <w:autoSpaceDE w:val="0"/>
-        <w:autoSpaceDN w:val="0"/>
-        <w:adjustRightInd w:val="0"/>
-        <w:spacing w:after="0" w:line="240" w:lineRule="auto"/>
-        <w:rPr>
-          <w:rFonts w:ascii="Arial" w:hAnsi="Arial" w:cs="Arial"/>
-          <w:color w:val="000000"/>
-          <w:sz w:val="19"/>
-          <w:szCs w:val="19"/>
-          <w:highlight w:val="lightGray"/>
-        </w:rPr>
-      </w:pPr>
-    </w:p>
-    <w:p>
-      <w:pPr>
-        <w:autoSpaceDE w:val="0"/>
-        <w:autoSpaceDN w:val="0"/>
-        <w:adjustRightInd w:val="0"/>
-        <w:spacing w:after="0" w:line="240" w:lineRule="auto"/>
-        <w:rPr>
-          <w:rFonts w:ascii="Arial" w:hAnsi="Arial" w:cs="Arial"/>
-          <w:color w:val="000000"/>
-          <w:sz w:val="19"/>
-          <w:szCs w:val="19"/>
-          <w:highlight w:val="lightGray"/>
-        </w:rPr>
-      </w:pPr>
-      <w:r>
-        <w:rPr>
-          <w:rFonts w:ascii="Arial" w:hAnsi="Arial" w:cs="Arial"/>
-          <w:color w:val="0000FF"/>
-          <w:sz w:val="19"/>
-          <w:szCs w:val="19"/>
-          <w:highlight w:val="lightGray"/>
-        </w:rPr>
         <w:t>for</w:t>
       </w:r>
       <w:r>
@@ -10284,7 +10553,6 @@
       </w:pPr>
       <w:bookmarkStart w:id="34" w:name="_Toc398904060"/>
       <w:r>
-        <w:lastRenderedPageBreak/>
         <w:t xml:space="preserve">3.4.2 </w:t>
       </w:r>
       <w:r>
@@ -12142,7 +12410,6 @@
           <w:szCs w:val="19"/>
           <w:highlight w:val="lightGray"/>
         </w:rPr>
-        <w:lastRenderedPageBreak/>
         <w:t>{</w:t>
       </w:r>
     </w:p>
@@ -12508,7 +12775,7 @@
       <w:r>
         <w:t>The code examples provided have been built using Python 2.7 and latest version of PyModBus library (</w:t>
       </w:r>
-      <w:hyperlink r:id="rId22" w:history="1">
+      <w:hyperlink r:id="rId23" w:history="1">
         <w:r>
           <w:rPr>
             <w:rStyle w:val="Hyperlink"/>
@@ -12557,6 +12824,7 @@
           <w:noProof/>
           <w:lang w:eastAsia="en-GB"/>
         </w:rPr>
+        <w:lastRenderedPageBreak/>
         <w:drawing>
           <wp:inline distT="0" distB="0" distL="0" distR="0">
             <wp:extent cx="6181725" cy="3438525"/>
@@ -12575,7 +12843,7 @@
                     </pic:cNvPicPr>
                   </pic:nvPicPr>
                   <pic:blipFill>
-                    <a:blip r:embed="rId23">
+                    <a:blip r:embed="rId24">
                       <a:extLst>
                         <a:ext uri="{28A0092B-C50C-407E-A947-70E740481C1C}">
                           <a14:useLocalDpi xmlns:a14="http://schemas.microsoft.com/office/drawing/2010/main" val="0"/>
@@ -12608,8 +12876,8 @@
       </w:r>
     </w:p>
     <w:sectPr>
-      <w:headerReference w:type="default" r:id="rId24"/>
-      <w:footerReference w:type="default" r:id="rId25"/>
+      <w:headerReference w:type="default" r:id="rId25"/>
+      <w:footerReference w:type="default" r:id="rId26"/>
       <w:pgSz w:w="11906" w:h="16838"/>
       <w:pgMar w:top="1440" w:right="1080" w:bottom="1440" w:left="1080" w:header="708" w:footer="708" w:gutter="0"/>
       <w:cols w:space="708"/>
@@ -12678,7 +12946,7 @@
           <w:rPr>
             <w:noProof/>
           </w:rPr>
-          <w:t>9</w:t>
+          <w:t>12</w:t>
         </w:r>
         <w:r>
           <w:rPr>
@@ -13943,7 +14211,7 @@
 </file>
 
 <file path=customXml/itemProps1.xml><?xml version="1.0" encoding="utf-8"?>
-<ds:datastoreItem xmlns:ds="http://schemas.openxmlformats.org/officeDocument/2006/customXml" ds:itemID="{717A86CB-A59B-4527-AD0B-60C3440BD400}">
+<ds:datastoreItem xmlns:ds="http://schemas.openxmlformats.org/officeDocument/2006/customXml" ds:itemID="{A5879141-FA61-4C14-9F26-511A1534EF93}">
   <ds:schemaRefs>
     <ds:schemaRef ds:uri="http://schemas.openxmlformats.org/officeDocument/2006/bibliography"/>
   </ds:schemaRefs>

</xml_diff>